<commit_message>
Task A2.4 Stylesheet anpassen Task A2.5 Stylesheet Applikation zuordnen Task A2.6 Template für Liste Anpassen
</commit_message>
<xml_diff>
--- a/doc/Task A2 Kochbuch.docx
+++ b/doc/Task A2 Kochbuch.docx
@@ -58,8 +58,6 @@
           <w:highlight w:val="green"/>
         </w:rPr>
       </w:pPr>
-      <w:bookmarkStart w:id="0" w:name="_GoBack"/>
-      <w:bookmarkEnd w:id="0"/>
     </w:p>
     <w:p>
       <w:pPr>
@@ -2897,21 +2895,1850 @@
           <w:rFonts w:ascii="Verdana" w:eastAsia="Times New Roman" w:hAnsi="Verdana" w:cs="Times New Roman"/>
           <w:sz w:val="22"/>
           <w:szCs w:val="22"/>
-          <w:lang w:eastAsia="de-CH"/>
-        </w:rPr>
-      </w:pPr>
-      <w:hyperlink r:id="rId8" w:history="1">
-        <w:r>
-          <w:rPr>
-            <w:rStyle w:val="Hyperlink"/>
-            <w:rFonts w:ascii="Verdana" w:eastAsia="Times New Roman" w:hAnsi="Verdana" w:cs="Times New Roman"/>
-            <w:sz w:val="22"/>
-            <w:szCs w:val="22"/>
-            <w:lang w:eastAsia="de-CH"/>
-          </w:rPr>
-          <w:t>Stylesheet bereitstellen</w:t>
-        </w:r>
-      </w:hyperlink>
+          <w:highlight w:val="green"/>
+          <w:lang w:val="fr-CH" w:eastAsia="de-CH"/>
+        </w:rPr>
+      </w:pPr>
+      <w:proofErr w:type="spellStart"/>
+      <w:r>
+        <w:rPr>
+          <w:rFonts w:ascii="Verdana" w:eastAsia="Times New Roman" w:hAnsi="Verdana" w:cs="Times New Roman"/>
+          <w:sz w:val="22"/>
+          <w:szCs w:val="22"/>
+          <w:highlight w:val="green"/>
+          <w:lang w:val="fr-CH" w:eastAsia="de-CH"/>
+        </w:rPr>
+        <w:t>Stylesheet</w:t>
+      </w:r>
+      <w:proofErr w:type="spellEnd"/>
+      <w:r>
+        <w:rPr>
+          <w:rFonts w:ascii="Verdana" w:eastAsia="Times New Roman" w:hAnsi="Verdana" w:cs="Times New Roman"/>
+          <w:sz w:val="22"/>
+          <w:szCs w:val="22"/>
+          <w:highlight w:val="green"/>
+          <w:lang w:val="fr-CH" w:eastAsia="de-CH"/>
+        </w:rPr>
+        <w:t xml:space="preserve"> </w:t>
+      </w:r>
+      <w:r>
+        <w:rPr>
+          <w:rFonts w:ascii="Verdana" w:hAnsi="Verdana" w:cs="Aharoni"/>
+          <w:sz w:val="22"/>
+          <w:szCs w:val="22"/>
+          <w:highlight w:val="green"/>
+          <w:lang w:val="fr-CH"/>
+        </w:rPr>
+        <w:t>\</w:t>
+      </w:r>
+      <w:proofErr w:type="spellStart"/>
+      <w:r>
+        <w:rPr>
+          <w:rFonts w:ascii="Verdana" w:hAnsi="Verdana" w:cs="Aharoni"/>
+          <w:sz w:val="22"/>
+          <w:szCs w:val="22"/>
+          <w:highlight w:val="green"/>
+          <w:lang w:val="fr-CH"/>
+        </w:rPr>
+        <w:t>app</w:t>
+      </w:r>
+      <w:proofErr w:type="spellEnd"/>
+      <w:r>
+        <w:rPr>
+          <w:rFonts w:ascii="Verdana" w:hAnsi="Verdana" w:cs="Aharoni"/>
+          <w:sz w:val="22"/>
+          <w:szCs w:val="22"/>
+          <w:highlight w:val="green"/>
+          <w:lang w:val="fr-CH"/>
+        </w:rPr>
+        <w:t>\</w:t>
+      </w:r>
+      <w:proofErr w:type="spellStart"/>
+      <w:r>
+        <w:rPr>
+          <w:rFonts w:ascii="Verdana" w:hAnsi="Verdana" w:cs="Aharoni"/>
+          <w:sz w:val="22"/>
+          <w:szCs w:val="22"/>
+          <w:highlight w:val="green"/>
+          <w:lang w:val="fr-CH"/>
+        </w:rPr>
+        <w:t>assets</w:t>
+      </w:r>
+      <w:proofErr w:type="spellEnd"/>
+      <w:r>
+        <w:rPr>
+          <w:rFonts w:ascii="Verdana" w:hAnsi="Verdana" w:cs="Aharoni"/>
+          <w:sz w:val="22"/>
+          <w:szCs w:val="22"/>
+          <w:highlight w:val="green"/>
+          <w:lang w:val="fr-CH"/>
+        </w:rPr>
+        <w:t>\</w:t>
+      </w:r>
+      <w:proofErr w:type="spellStart"/>
+      <w:r>
+        <w:rPr>
+          <w:rFonts w:ascii="Verdana" w:hAnsi="Verdana" w:cs="Aharoni"/>
+          <w:sz w:val="22"/>
+          <w:szCs w:val="22"/>
+          <w:highlight w:val="green"/>
+          <w:lang w:val="fr-CH"/>
+        </w:rPr>
+        <w:t>stylesheets</w:t>
+      </w:r>
+      <w:proofErr w:type="spellEnd"/>
+      <w:r>
+        <w:rPr>
+          <w:rFonts w:ascii="Verdana" w:hAnsi="Verdana" w:cs="Aharoni"/>
+          <w:sz w:val="22"/>
+          <w:szCs w:val="22"/>
+          <w:highlight w:val="green"/>
+          <w:lang w:val="fr-CH"/>
+        </w:rPr>
+        <w:t>\</w:t>
+      </w:r>
+      <w:proofErr w:type="spellStart"/>
+      <w:r>
+        <w:rPr>
+          <w:rFonts w:ascii="Verdana" w:eastAsia="Times New Roman" w:hAnsi="Verdana" w:cs="Times New Roman"/>
+          <w:sz w:val="22"/>
+          <w:szCs w:val="22"/>
+          <w:highlight w:val="green"/>
+          <w:lang w:val="fr-CH" w:eastAsia="de-CH"/>
+        </w:rPr>
+        <w:t>products.css.scss</w:t>
+      </w:r>
+      <w:proofErr w:type="spellEnd"/>
+      <w:r>
+        <w:rPr>
+          <w:rFonts w:ascii="Verdana" w:eastAsia="Times New Roman" w:hAnsi="Verdana" w:cs="Times New Roman"/>
+          <w:sz w:val="22"/>
+          <w:szCs w:val="22"/>
+          <w:highlight w:val="green"/>
+          <w:lang w:val="fr-CH" w:eastAsia="de-CH"/>
+        </w:rPr>
+        <w:t xml:space="preserve"> </w:t>
+      </w:r>
+      <w:proofErr w:type="spellStart"/>
+      <w:r>
+        <w:rPr>
+          <w:rFonts w:ascii="Verdana" w:eastAsia="Times New Roman" w:hAnsi="Verdana" w:cs="Times New Roman"/>
+          <w:sz w:val="22"/>
+          <w:szCs w:val="22"/>
+          <w:highlight w:val="green"/>
+          <w:lang w:val="fr-CH" w:eastAsia="de-CH"/>
+        </w:rPr>
+        <w:t>anpassen</w:t>
+      </w:r>
+      <w:proofErr w:type="spellEnd"/>
+      <w:r>
+        <w:rPr>
+          <w:rFonts w:ascii="Verdana" w:eastAsia="Times New Roman" w:hAnsi="Verdana" w:cs="Times New Roman"/>
+          <w:sz w:val="22"/>
+          <w:szCs w:val="22"/>
+          <w:highlight w:val="green"/>
+          <w:lang w:val="fr-CH" w:eastAsia="de-CH"/>
+        </w:rPr>
+        <w:t> :</w:t>
+      </w:r>
+    </w:p>
+    <w:p>
+      <w:pPr>
+        <w:spacing w:after="200"/>
+        <w:rPr>
+          <w:rFonts w:ascii="Verdana" w:eastAsia="Times New Roman" w:hAnsi="Verdana" w:cs="Times New Roman"/>
+          <w:sz w:val="22"/>
+          <w:szCs w:val="22"/>
+          <w:highlight w:val="green"/>
+          <w:lang w:val="fr-CH" w:eastAsia="de-CH"/>
+        </w:rPr>
+      </w:pPr>
+      <w:r>
+        <w:rPr>
+          <w:rFonts w:ascii="Verdana" w:eastAsia="Times New Roman" w:hAnsi="Verdana" w:cs="Times New Roman"/>
+          <w:sz w:val="22"/>
+          <w:szCs w:val="22"/>
+          <w:highlight w:val="green"/>
+          <w:lang w:val="fr-CH" w:eastAsia="de-CH"/>
+        </w:rPr>
+        <w:br w:type="page"/>
+      </w:r>
+      <w:bookmarkStart w:id="0" w:name="_GoBack"/>
+      <w:bookmarkEnd w:id="0"/>
+    </w:p>
+    <w:p>
+      <w:pPr>
+        <w:spacing w:line="240" w:lineRule="auto"/>
+        <w:ind w:left="708"/>
+        <w:rPr>
+          <w:rFonts w:ascii="Courier" w:eastAsia="Times New Roman" w:hAnsi="Courier" w:cs="Times New Roman"/>
+          <w:highlight w:val="green"/>
+          <w:lang w:val="fr-CH" w:eastAsia="de-CH"/>
+        </w:rPr>
+      </w:pPr>
+      <w:r>
+        <w:rPr>
+          <w:rFonts w:ascii="Courier" w:eastAsia="Times New Roman" w:hAnsi="Courier" w:cs="Times New Roman"/>
+          <w:highlight w:val="green"/>
+          <w:lang w:val="fr-CH" w:eastAsia="de-CH"/>
+        </w:rPr>
+        <w:lastRenderedPageBreak/>
+        <w:t xml:space="preserve">// Place all the styles </w:t>
+      </w:r>
+      <w:proofErr w:type="spellStart"/>
+      <w:r>
+        <w:rPr>
+          <w:rFonts w:ascii="Courier" w:eastAsia="Times New Roman" w:hAnsi="Courier" w:cs="Times New Roman"/>
+          <w:highlight w:val="green"/>
+          <w:lang w:val="fr-CH" w:eastAsia="de-CH"/>
+        </w:rPr>
+        <w:t>related</w:t>
+      </w:r>
+      <w:proofErr w:type="spellEnd"/>
+      <w:r>
+        <w:rPr>
+          <w:rFonts w:ascii="Courier" w:eastAsia="Times New Roman" w:hAnsi="Courier" w:cs="Times New Roman"/>
+          <w:highlight w:val="green"/>
+          <w:lang w:val="fr-CH" w:eastAsia="de-CH"/>
+        </w:rPr>
+        <w:t xml:space="preserve"> to the </w:t>
+      </w:r>
+      <w:proofErr w:type="spellStart"/>
+      <w:r>
+        <w:rPr>
+          <w:rFonts w:ascii="Courier" w:eastAsia="Times New Roman" w:hAnsi="Courier" w:cs="Times New Roman"/>
+          <w:highlight w:val="green"/>
+          <w:lang w:val="fr-CH" w:eastAsia="de-CH"/>
+        </w:rPr>
+        <w:t>Products</w:t>
+      </w:r>
+      <w:proofErr w:type="spellEnd"/>
+      <w:r>
+        <w:rPr>
+          <w:rFonts w:ascii="Courier" w:eastAsia="Times New Roman" w:hAnsi="Courier" w:cs="Times New Roman"/>
+          <w:highlight w:val="green"/>
+          <w:lang w:val="fr-CH" w:eastAsia="de-CH"/>
+        </w:rPr>
+        <w:t xml:space="preserve"> </w:t>
+      </w:r>
+      <w:proofErr w:type="spellStart"/>
+      <w:r>
+        <w:rPr>
+          <w:rFonts w:ascii="Courier" w:eastAsia="Times New Roman" w:hAnsi="Courier" w:cs="Times New Roman"/>
+          <w:highlight w:val="green"/>
+          <w:lang w:val="fr-CH" w:eastAsia="de-CH"/>
+        </w:rPr>
+        <w:t>controller</w:t>
+      </w:r>
+      <w:proofErr w:type="spellEnd"/>
+      <w:r>
+        <w:rPr>
+          <w:rFonts w:ascii="Courier" w:eastAsia="Times New Roman" w:hAnsi="Courier" w:cs="Times New Roman"/>
+          <w:highlight w:val="green"/>
+          <w:lang w:val="fr-CH" w:eastAsia="de-CH"/>
+        </w:rPr>
+        <w:t xml:space="preserve"> </w:t>
+      </w:r>
+      <w:proofErr w:type="spellStart"/>
+      <w:r>
+        <w:rPr>
+          <w:rFonts w:ascii="Courier" w:eastAsia="Times New Roman" w:hAnsi="Courier" w:cs="Times New Roman"/>
+          <w:highlight w:val="green"/>
+          <w:lang w:val="fr-CH" w:eastAsia="de-CH"/>
+        </w:rPr>
+        <w:t>here</w:t>
+      </w:r>
+      <w:proofErr w:type="spellEnd"/>
+      <w:r>
+        <w:rPr>
+          <w:rFonts w:ascii="Courier" w:eastAsia="Times New Roman" w:hAnsi="Courier" w:cs="Times New Roman"/>
+          <w:highlight w:val="green"/>
+          <w:lang w:val="fr-CH" w:eastAsia="de-CH"/>
+        </w:rPr>
+        <w:t>.</w:t>
+      </w:r>
+    </w:p>
+    <w:p>
+      <w:pPr>
+        <w:spacing w:line="240" w:lineRule="auto"/>
+        <w:ind w:left="708"/>
+        <w:rPr>
+          <w:rFonts w:ascii="Courier" w:eastAsia="Times New Roman" w:hAnsi="Courier" w:cs="Times New Roman"/>
+          <w:highlight w:val="green"/>
+          <w:lang w:val="fr-CH" w:eastAsia="de-CH"/>
+        </w:rPr>
+      </w:pPr>
+      <w:r>
+        <w:rPr>
+          <w:rFonts w:ascii="Courier" w:eastAsia="Times New Roman" w:hAnsi="Courier" w:cs="Times New Roman"/>
+          <w:highlight w:val="green"/>
+          <w:lang w:val="fr-CH" w:eastAsia="de-CH"/>
+        </w:rPr>
+        <w:t xml:space="preserve">// </w:t>
+      </w:r>
+      <w:proofErr w:type="spellStart"/>
+      <w:r>
+        <w:rPr>
+          <w:rFonts w:ascii="Courier" w:eastAsia="Times New Roman" w:hAnsi="Courier" w:cs="Times New Roman"/>
+          <w:highlight w:val="green"/>
+          <w:lang w:val="fr-CH" w:eastAsia="de-CH"/>
+        </w:rPr>
+        <w:t>They</w:t>
+      </w:r>
+      <w:proofErr w:type="spellEnd"/>
+      <w:r>
+        <w:rPr>
+          <w:rFonts w:ascii="Courier" w:eastAsia="Times New Roman" w:hAnsi="Courier" w:cs="Times New Roman"/>
+          <w:highlight w:val="green"/>
+          <w:lang w:val="fr-CH" w:eastAsia="de-CH"/>
+        </w:rPr>
+        <w:t xml:space="preserve"> </w:t>
+      </w:r>
+      <w:proofErr w:type="spellStart"/>
+      <w:r>
+        <w:rPr>
+          <w:rFonts w:ascii="Courier" w:eastAsia="Times New Roman" w:hAnsi="Courier" w:cs="Times New Roman"/>
+          <w:highlight w:val="green"/>
+          <w:lang w:val="fr-CH" w:eastAsia="de-CH"/>
+        </w:rPr>
+        <w:t>will</w:t>
+      </w:r>
+      <w:proofErr w:type="spellEnd"/>
+      <w:r>
+        <w:rPr>
+          <w:rFonts w:ascii="Courier" w:eastAsia="Times New Roman" w:hAnsi="Courier" w:cs="Times New Roman"/>
+          <w:highlight w:val="green"/>
+          <w:lang w:val="fr-CH" w:eastAsia="de-CH"/>
+        </w:rPr>
+        <w:t xml:space="preserve"> </w:t>
+      </w:r>
+      <w:proofErr w:type="spellStart"/>
+      <w:r>
+        <w:rPr>
+          <w:rFonts w:ascii="Courier" w:eastAsia="Times New Roman" w:hAnsi="Courier" w:cs="Times New Roman"/>
+          <w:highlight w:val="green"/>
+          <w:lang w:val="fr-CH" w:eastAsia="de-CH"/>
+        </w:rPr>
+        <w:t>automatically</w:t>
+      </w:r>
+      <w:proofErr w:type="spellEnd"/>
+      <w:r>
+        <w:rPr>
+          <w:rFonts w:ascii="Courier" w:eastAsia="Times New Roman" w:hAnsi="Courier" w:cs="Times New Roman"/>
+          <w:highlight w:val="green"/>
+          <w:lang w:val="fr-CH" w:eastAsia="de-CH"/>
+        </w:rPr>
+        <w:t xml:space="preserve"> </w:t>
+      </w:r>
+      <w:proofErr w:type="spellStart"/>
+      <w:r>
+        <w:rPr>
+          <w:rFonts w:ascii="Courier" w:eastAsia="Times New Roman" w:hAnsi="Courier" w:cs="Times New Roman"/>
+          <w:highlight w:val="green"/>
+          <w:lang w:val="fr-CH" w:eastAsia="de-CH"/>
+        </w:rPr>
+        <w:t>be</w:t>
+      </w:r>
+      <w:proofErr w:type="spellEnd"/>
+      <w:r>
+        <w:rPr>
+          <w:rFonts w:ascii="Courier" w:eastAsia="Times New Roman" w:hAnsi="Courier" w:cs="Times New Roman"/>
+          <w:highlight w:val="green"/>
+          <w:lang w:val="fr-CH" w:eastAsia="de-CH"/>
+        </w:rPr>
+        <w:t xml:space="preserve"> </w:t>
+      </w:r>
+      <w:proofErr w:type="spellStart"/>
+      <w:r>
+        <w:rPr>
+          <w:rFonts w:ascii="Courier" w:eastAsia="Times New Roman" w:hAnsi="Courier" w:cs="Times New Roman"/>
+          <w:highlight w:val="green"/>
+          <w:lang w:val="fr-CH" w:eastAsia="de-CH"/>
+        </w:rPr>
+        <w:t>included</w:t>
+      </w:r>
+      <w:proofErr w:type="spellEnd"/>
+      <w:r>
+        <w:rPr>
+          <w:rFonts w:ascii="Courier" w:eastAsia="Times New Roman" w:hAnsi="Courier" w:cs="Times New Roman"/>
+          <w:highlight w:val="green"/>
+          <w:lang w:val="fr-CH" w:eastAsia="de-CH"/>
+        </w:rPr>
+        <w:t xml:space="preserve"> in application.css.</w:t>
+      </w:r>
+    </w:p>
+    <w:p>
+      <w:pPr>
+        <w:spacing w:line="240" w:lineRule="auto"/>
+        <w:ind w:left="708"/>
+        <w:rPr>
+          <w:rFonts w:ascii="Courier" w:eastAsia="Times New Roman" w:hAnsi="Courier" w:cs="Times New Roman"/>
+          <w:highlight w:val="green"/>
+          <w:lang w:val="fr-CH" w:eastAsia="de-CH"/>
+        </w:rPr>
+      </w:pPr>
+      <w:r>
+        <w:rPr>
+          <w:rFonts w:ascii="Courier" w:eastAsia="Times New Roman" w:hAnsi="Courier" w:cs="Times New Roman"/>
+          <w:highlight w:val="green"/>
+          <w:lang w:val="fr-CH" w:eastAsia="de-CH"/>
+        </w:rPr>
+        <w:t xml:space="preserve">// You </w:t>
+      </w:r>
+      <w:proofErr w:type="spellStart"/>
+      <w:r>
+        <w:rPr>
+          <w:rFonts w:ascii="Courier" w:eastAsia="Times New Roman" w:hAnsi="Courier" w:cs="Times New Roman"/>
+          <w:highlight w:val="green"/>
+          <w:lang w:val="fr-CH" w:eastAsia="de-CH"/>
+        </w:rPr>
+        <w:t>can</w:t>
+      </w:r>
+      <w:proofErr w:type="spellEnd"/>
+      <w:r>
+        <w:rPr>
+          <w:rFonts w:ascii="Courier" w:eastAsia="Times New Roman" w:hAnsi="Courier" w:cs="Times New Roman"/>
+          <w:highlight w:val="green"/>
+          <w:lang w:val="fr-CH" w:eastAsia="de-CH"/>
+        </w:rPr>
+        <w:t xml:space="preserve"> use </w:t>
+      </w:r>
+      <w:proofErr w:type="spellStart"/>
+      <w:r>
+        <w:rPr>
+          <w:rFonts w:ascii="Courier" w:eastAsia="Times New Roman" w:hAnsi="Courier" w:cs="Times New Roman"/>
+          <w:highlight w:val="green"/>
+          <w:lang w:val="fr-CH" w:eastAsia="de-CH"/>
+        </w:rPr>
+        <w:t>Sass</w:t>
+      </w:r>
+      <w:proofErr w:type="spellEnd"/>
+      <w:r>
+        <w:rPr>
+          <w:rFonts w:ascii="Courier" w:eastAsia="Times New Roman" w:hAnsi="Courier" w:cs="Times New Roman"/>
+          <w:highlight w:val="green"/>
+          <w:lang w:val="fr-CH" w:eastAsia="de-CH"/>
+        </w:rPr>
+        <w:t xml:space="preserve"> (SCSS) </w:t>
+      </w:r>
+      <w:proofErr w:type="spellStart"/>
+      <w:r>
+        <w:rPr>
+          <w:rFonts w:ascii="Courier" w:eastAsia="Times New Roman" w:hAnsi="Courier" w:cs="Times New Roman"/>
+          <w:highlight w:val="green"/>
+          <w:lang w:val="fr-CH" w:eastAsia="de-CH"/>
+        </w:rPr>
+        <w:t>here</w:t>
+      </w:r>
+      <w:proofErr w:type="spellEnd"/>
+      <w:r>
+        <w:rPr>
+          <w:rFonts w:ascii="Courier" w:eastAsia="Times New Roman" w:hAnsi="Courier" w:cs="Times New Roman"/>
+          <w:highlight w:val="green"/>
+          <w:lang w:val="fr-CH" w:eastAsia="de-CH"/>
+        </w:rPr>
+        <w:t xml:space="preserve">:    </w:t>
+      </w:r>
+    </w:p>
+    <w:p>
+      <w:pPr>
+        <w:spacing w:line="240" w:lineRule="auto"/>
+        <w:ind w:left="708"/>
+        <w:rPr>
+          <w:rFonts w:ascii="Courier" w:eastAsia="Times New Roman" w:hAnsi="Courier" w:cs="Times New Roman"/>
+          <w:highlight w:val="green"/>
+          <w:lang w:val="fr-CH" w:eastAsia="de-CH"/>
+        </w:rPr>
+      </w:pPr>
+    </w:p>
+    <w:p>
+      <w:pPr>
+        <w:spacing w:line="240" w:lineRule="auto"/>
+        <w:ind w:left="708"/>
+        <w:rPr>
+          <w:rFonts w:ascii="Courier" w:eastAsia="Times New Roman" w:hAnsi="Courier" w:cs="Times New Roman"/>
+          <w:highlight w:val="green"/>
+          <w:lang w:val="fr-CH" w:eastAsia="de-CH"/>
+        </w:rPr>
+      </w:pPr>
+      <w:r>
+        <w:rPr>
+          <w:rFonts w:ascii="Courier" w:eastAsia="Times New Roman" w:hAnsi="Courier" w:cs="Times New Roman"/>
+          <w:highlight w:val="green"/>
+          <w:lang w:val="fr-CH" w:eastAsia="de-CH"/>
+        </w:rPr>
+        <w:t>.</w:t>
+      </w:r>
+      <w:proofErr w:type="spellStart"/>
+      <w:r>
+        <w:rPr>
+          <w:rFonts w:ascii="Courier" w:eastAsia="Times New Roman" w:hAnsi="Courier" w:cs="Times New Roman"/>
+          <w:highlight w:val="green"/>
+          <w:lang w:val="fr-CH" w:eastAsia="de-CH"/>
+        </w:rPr>
+        <w:t>products</w:t>
+      </w:r>
+      <w:proofErr w:type="spellEnd"/>
+      <w:r>
+        <w:rPr>
+          <w:rFonts w:ascii="Courier" w:eastAsia="Times New Roman" w:hAnsi="Courier" w:cs="Times New Roman"/>
+          <w:highlight w:val="green"/>
+          <w:lang w:val="fr-CH" w:eastAsia="de-CH"/>
+        </w:rPr>
+        <w:t xml:space="preserve"> {</w:t>
+      </w:r>
+    </w:p>
+    <w:p>
+      <w:pPr>
+        <w:spacing w:line="240" w:lineRule="auto"/>
+        <w:ind w:left="708"/>
+        <w:rPr>
+          <w:rFonts w:ascii="Courier" w:eastAsia="Times New Roman" w:hAnsi="Courier" w:cs="Times New Roman"/>
+          <w:highlight w:val="green"/>
+          <w:lang w:val="fr-CH" w:eastAsia="de-CH"/>
+        </w:rPr>
+      </w:pPr>
+      <w:r>
+        <w:rPr>
+          <w:rFonts w:ascii="Courier" w:eastAsia="Times New Roman" w:hAnsi="Courier" w:cs="Times New Roman"/>
+          <w:highlight w:val="green"/>
+          <w:lang w:val="fr-CH" w:eastAsia="de-CH"/>
+        </w:rPr>
+        <w:t xml:space="preserve">  </w:t>
+      </w:r>
+      <w:proofErr w:type="gramStart"/>
+      <w:r>
+        <w:rPr>
+          <w:rFonts w:ascii="Courier" w:eastAsia="Times New Roman" w:hAnsi="Courier" w:cs="Times New Roman"/>
+          <w:highlight w:val="green"/>
+          <w:lang w:val="fr-CH" w:eastAsia="de-CH"/>
+        </w:rPr>
+        <w:t>table</w:t>
+      </w:r>
+      <w:proofErr w:type="gramEnd"/>
+      <w:r>
+        <w:rPr>
+          <w:rFonts w:ascii="Courier" w:eastAsia="Times New Roman" w:hAnsi="Courier" w:cs="Times New Roman"/>
+          <w:highlight w:val="green"/>
+          <w:lang w:val="fr-CH" w:eastAsia="de-CH"/>
+        </w:rPr>
+        <w:t xml:space="preserve"> {</w:t>
+      </w:r>
+    </w:p>
+    <w:p>
+      <w:pPr>
+        <w:spacing w:line="240" w:lineRule="auto"/>
+        <w:ind w:left="708"/>
+        <w:rPr>
+          <w:rFonts w:ascii="Courier" w:eastAsia="Times New Roman" w:hAnsi="Courier" w:cs="Times New Roman"/>
+          <w:highlight w:val="green"/>
+          <w:lang w:val="fr-CH" w:eastAsia="de-CH"/>
+        </w:rPr>
+      </w:pPr>
+      <w:r>
+        <w:rPr>
+          <w:rFonts w:ascii="Courier" w:eastAsia="Times New Roman" w:hAnsi="Courier" w:cs="Times New Roman"/>
+          <w:highlight w:val="green"/>
+          <w:lang w:val="fr-CH" w:eastAsia="de-CH"/>
+        </w:rPr>
+        <w:t xml:space="preserve">    </w:t>
+      </w:r>
+      <w:proofErr w:type="gramStart"/>
+      <w:r>
+        <w:rPr>
+          <w:rFonts w:ascii="Courier" w:eastAsia="Times New Roman" w:hAnsi="Courier" w:cs="Times New Roman"/>
+          <w:highlight w:val="green"/>
+          <w:lang w:val="fr-CH" w:eastAsia="de-CH"/>
+        </w:rPr>
+        <w:t>border-</w:t>
+      </w:r>
+      <w:proofErr w:type="gramEnd"/>
+      <w:r>
+        <w:rPr>
+          <w:rFonts w:ascii="Courier" w:eastAsia="Times New Roman" w:hAnsi="Courier" w:cs="Times New Roman"/>
+          <w:highlight w:val="green"/>
+          <w:lang w:val="fr-CH" w:eastAsia="de-CH"/>
+        </w:rPr>
+        <w:t>collapse: collapse;</w:t>
+      </w:r>
+    </w:p>
+    <w:p>
+      <w:pPr>
+        <w:spacing w:line="240" w:lineRule="auto"/>
+        <w:ind w:left="708"/>
+        <w:rPr>
+          <w:rFonts w:ascii="Courier" w:eastAsia="Times New Roman" w:hAnsi="Courier" w:cs="Times New Roman"/>
+          <w:highlight w:val="green"/>
+          <w:lang w:val="fr-CH" w:eastAsia="de-CH"/>
+        </w:rPr>
+      </w:pPr>
+      <w:r>
+        <w:rPr>
+          <w:rFonts w:ascii="Courier" w:eastAsia="Times New Roman" w:hAnsi="Courier" w:cs="Times New Roman"/>
+          <w:highlight w:val="green"/>
+          <w:lang w:val="fr-CH" w:eastAsia="de-CH"/>
+        </w:rPr>
+        <w:t xml:space="preserve">  }</w:t>
+      </w:r>
+    </w:p>
+    <w:p>
+      <w:pPr>
+        <w:spacing w:line="240" w:lineRule="auto"/>
+        <w:ind w:left="708"/>
+        <w:rPr>
+          <w:rFonts w:ascii="Courier" w:eastAsia="Times New Roman" w:hAnsi="Courier" w:cs="Times New Roman"/>
+          <w:highlight w:val="green"/>
+          <w:lang w:val="fr-CH" w:eastAsia="de-CH"/>
+        </w:rPr>
+      </w:pPr>
+    </w:p>
+    <w:p>
+      <w:pPr>
+        <w:spacing w:line="240" w:lineRule="auto"/>
+        <w:ind w:left="708"/>
+        <w:rPr>
+          <w:rFonts w:ascii="Courier" w:eastAsia="Times New Roman" w:hAnsi="Courier" w:cs="Times New Roman"/>
+          <w:highlight w:val="green"/>
+          <w:lang w:val="fr-CH" w:eastAsia="de-CH"/>
+        </w:rPr>
+      </w:pPr>
+      <w:r>
+        <w:rPr>
+          <w:rFonts w:ascii="Courier" w:eastAsia="Times New Roman" w:hAnsi="Courier" w:cs="Times New Roman"/>
+          <w:highlight w:val="green"/>
+          <w:lang w:val="fr-CH" w:eastAsia="de-CH"/>
+        </w:rPr>
+        <w:t xml:space="preserve">  </w:t>
+      </w:r>
+      <w:proofErr w:type="gramStart"/>
+      <w:r>
+        <w:rPr>
+          <w:rFonts w:ascii="Courier" w:eastAsia="Times New Roman" w:hAnsi="Courier" w:cs="Times New Roman"/>
+          <w:highlight w:val="green"/>
+          <w:lang w:val="fr-CH" w:eastAsia="de-CH"/>
+        </w:rPr>
+        <w:t>table</w:t>
+      </w:r>
+      <w:proofErr w:type="gramEnd"/>
+      <w:r>
+        <w:rPr>
+          <w:rFonts w:ascii="Courier" w:eastAsia="Times New Roman" w:hAnsi="Courier" w:cs="Times New Roman"/>
+          <w:highlight w:val="green"/>
+          <w:lang w:val="fr-CH" w:eastAsia="de-CH"/>
+        </w:rPr>
+        <w:t xml:space="preserve"> tr td {</w:t>
+      </w:r>
+    </w:p>
+    <w:p>
+      <w:pPr>
+        <w:spacing w:line="240" w:lineRule="auto"/>
+        <w:ind w:left="708"/>
+        <w:rPr>
+          <w:rFonts w:ascii="Courier" w:eastAsia="Times New Roman" w:hAnsi="Courier" w:cs="Times New Roman"/>
+          <w:highlight w:val="green"/>
+          <w:lang w:val="fr-CH" w:eastAsia="de-CH"/>
+        </w:rPr>
+      </w:pPr>
+      <w:r>
+        <w:rPr>
+          <w:rFonts w:ascii="Courier" w:eastAsia="Times New Roman" w:hAnsi="Courier" w:cs="Times New Roman"/>
+          <w:highlight w:val="green"/>
+          <w:lang w:val="fr-CH" w:eastAsia="de-CH"/>
+        </w:rPr>
+        <w:t xml:space="preserve">    </w:t>
+      </w:r>
+      <w:proofErr w:type="spellStart"/>
+      <w:proofErr w:type="gramStart"/>
+      <w:r>
+        <w:rPr>
+          <w:rFonts w:ascii="Courier" w:eastAsia="Times New Roman" w:hAnsi="Courier" w:cs="Times New Roman"/>
+          <w:highlight w:val="green"/>
+          <w:lang w:val="fr-CH" w:eastAsia="de-CH"/>
+        </w:rPr>
+        <w:t>padding</w:t>
+      </w:r>
+      <w:proofErr w:type="spellEnd"/>
+      <w:proofErr w:type="gramEnd"/>
+      <w:r>
+        <w:rPr>
+          <w:rFonts w:ascii="Courier" w:eastAsia="Times New Roman" w:hAnsi="Courier" w:cs="Times New Roman"/>
+          <w:highlight w:val="green"/>
+          <w:lang w:val="fr-CH" w:eastAsia="de-CH"/>
+        </w:rPr>
+        <w:t>: 5px;</w:t>
+      </w:r>
+    </w:p>
+    <w:p>
+      <w:pPr>
+        <w:spacing w:line="240" w:lineRule="auto"/>
+        <w:ind w:left="708"/>
+        <w:rPr>
+          <w:rFonts w:ascii="Courier" w:eastAsia="Times New Roman" w:hAnsi="Courier" w:cs="Times New Roman"/>
+          <w:highlight w:val="green"/>
+          <w:lang w:val="fr-CH" w:eastAsia="de-CH"/>
+        </w:rPr>
+      </w:pPr>
+      <w:r>
+        <w:rPr>
+          <w:rFonts w:ascii="Courier" w:eastAsia="Times New Roman" w:hAnsi="Courier" w:cs="Times New Roman"/>
+          <w:highlight w:val="green"/>
+          <w:lang w:val="fr-CH" w:eastAsia="de-CH"/>
+        </w:rPr>
+        <w:t xml:space="preserve">    vertical-</w:t>
+      </w:r>
+      <w:proofErr w:type="spellStart"/>
+      <w:r>
+        <w:rPr>
+          <w:rFonts w:ascii="Courier" w:eastAsia="Times New Roman" w:hAnsi="Courier" w:cs="Times New Roman"/>
+          <w:highlight w:val="green"/>
+          <w:lang w:val="fr-CH" w:eastAsia="de-CH"/>
+        </w:rPr>
+        <w:t>align</w:t>
+      </w:r>
+      <w:proofErr w:type="spellEnd"/>
+      <w:r>
+        <w:rPr>
+          <w:rFonts w:ascii="Courier" w:eastAsia="Times New Roman" w:hAnsi="Courier" w:cs="Times New Roman"/>
+          <w:highlight w:val="green"/>
+          <w:lang w:val="fr-CH" w:eastAsia="de-CH"/>
+        </w:rPr>
+        <w:t>: top;</w:t>
+      </w:r>
+    </w:p>
+    <w:p>
+      <w:pPr>
+        <w:spacing w:line="240" w:lineRule="auto"/>
+        <w:ind w:left="708"/>
+        <w:rPr>
+          <w:rFonts w:ascii="Courier" w:eastAsia="Times New Roman" w:hAnsi="Courier" w:cs="Times New Roman"/>
+          <w:highlight w:val="green"/>
+          <w:lang w:eastAsia="de-CH"/>
+        </w:rPr>
+      </w:pPr>
+      <w:r>
+        <w:rPr>
+          <w:rFonts w:ascii="Courier" w:eastAsia="Times New Roman" w:hAnsi="Courier" w:cs="Times New Roman"/>
+          <w:highlight w:val="green"/>
+          <w:lang w:val="fr-CH" w:eastAsia="de-CH"/>
+        </w:rPr>
+        <w:t xml:space="preserve">  </w:t>
+      </w:r>
+      <w:r>
+        <w:rPr>
+          <w:rFonts w:ascii="Courier" w:eastAsia="Times New Roman" w:hAnsi="Courier" w:cs="Times New Roman"/>
+          <w:highlight w:val="green"/>
+          <w:lang w:eastAsia="de-CH"/>
+        </w:rPr>
+        <w:t>}</w:t>
+      </w:r>
+    </w:p>
+    <w:p>
+      <w:pPr>
+        <w:spacing w:line="240" w:lineRule="auto"/>
+        <w:ind w:left="708"/>
+        <w:rPr>
+          <w:rFonts w:ascii="Courier" w:eastAsia="Times New Roman" w:hAnsi="Courier" w:cs="Times New Roman"/>
+          <w:highlight w:val="green"/>
+          <w:lang w:eastAsia="de-CH"/>
+        </w:rPr>
+      </w:pPr>
+    </w:p>
+    <w:p>
+      <w:pPr>
+        <w:spacing w:line="240" w:lineRule="auto"/>
+        <w:ind w:left="708"/>
+        <w:rPr>
+          <w:rFonts w:ascii="Courier" w:eastAsia="Times New Roman" w:hAnsi="Courier" w:cs="Times New Roman"/>
+          <w:highlight w:val="green"/>
+          <w:lang w:eastAsia="de-CH"/>
+        </w:rPr>
+      </w:pPr>
+      <w:r>
+        <w:rPr>
+          <w:rFonts w:ascii="Courier" w:eastAsia="Times New Roman" w:hAnsi="Courier" w:cs="Times New Roman"/>
+          <w:highlight w:val="green"/>
+          <w:lang w:eastAsia="de-CH"/>
+        </w:rPr>
+        <w:t xml:space="preserve">  .</w:t>
+      </w:r>
+      <w:proofErr w:type="spellStart"/>
+      <w:r>
+        <w:rPr>
+          <w:rFonts w:ascii="Courier" w:eastAsia="Times New Roman" w:hAnsi="Courier" w:cs="Times New Roman"/>
+          <w:highlight w:val="green"/>
+          <w:lang w:eastAsia="de-CH"/>
+        </w:rPr>
+        <w:t>list_image</w:t>
+      </w:r>
+      <w:proofErr w:type="spellEnd"/>
+      <w:r>
+        <w:rPr>
+          <w:rFonts w:ascii="Courier" w:eastAsia="Times New Roman" w:hAnsi="Courier" w:cs="Times New Roman"/>
+          <w:highlight w:val="green"/>
+          <w:lang w:eastAsia="de-CH"/>
+        </w:rPr>
+        <w:t xml:space="preserve"> {</w:t>
+      </w:r>
+    </w:p>
+    <w:p>
+      <w:pPr>
+        <w:spacing w:line="240" w:lineRule="auto"/>
+        <w:ind w:left="708"/>
+        <w:rPr>
+          <w:rFonts w:ascii="Courier" w:eastAsia="Times New Roman" w:hAnsi="Courier" w:cs="Times New Roman"/>
+          <w:highlight w:val="green"/>
+          <w:lang w:eastAsia="de-CH"/>
+        </w:rPr>
+      </w:pPr>
+      <w:r>
+        <w:rPr>
+          <w:rFonts w:ascii="Courier" w:eastAsia="Times New Roman" w:hAnsi="Courier" w:cs="Times New Roman"/>
+          <w:highlight w:val="green"/>
+          <w:lang w:eastAsia="de-CH"/>
+        </w:rPr>
+        <w:t xml:space="preserve">    </w:t>
+      </w:r>
+      <w:proofErr w:type="spellStart"/>
+      <w:r>
+        <w:rPr>
+          <w:rFonts w:ascii="Courier" w:eastAsia="Times New Roman" w:hAnsi="Courier" w:cs="Times New Roman"/>
+          <w:highlight w:val="green"/>
+          <w:lang w:eastAsia="de-CH"/>
+        </w:rPr>
+        <w:t>width</w:t>
+      </w:r>
+      <w:proofErr w:type="spellEnd"/>
+      <w:r>
+        <w:rPr>
+          <w:rFonts w:ascii="Courier" w:eastAsia="Times New Roman" w:hAnsi="Courier" w:cs="Times New Roman"/>
+          <w:highlight w:val="green"/>
+          <w:lang w:eastAsia="de-CH"/>
+        </w:rPr>
+        <w:t>:  60px;</w:t>
+      </w:r>
+    </w:p>
+    <w:p>
+      <w:pPr>
+        <w:spacing w:line="240" w:lineRule="auto"/>
+        <w:ind w:left="708"/>
+        <w:rPr>
+          <w:rFonts w:ascii="Courier" w:eastAsia="Times New Roman" w:hAnsi="Courier" w:cs="Times New Roman"/>
+          <w:highlight w:val="green"/>
+          <w:lang w:eastAsia="de-CH"/>
+        </w:rPr>
+      </w:pPr>
+      <w:r>
+        <w:rPr>
+          <w:rFonts w:ascii="Courier" w:eastAsia="Times New Roman" w:hAnsi="Courier" w:cs="Times New Roman"/>
+          <w:highlight w:val="green"/>
+          <w:lang w:eastAsia="de-CH"/>
+        </w:rPr>
+        <w:t xml:space="preserve">    </w:t>
+      </w:r>
+      <w:proofErr w:type="spellStart"/>
+      <w:r>
+        <w:rPr>
+          <w:rFonts w:ascii="Courier" w:eastAsia="Times New Roman" w:hAnsi="Courier" w:cs="Times New Roman"/>
+          <w:highlight w:val="green"/>
+          <w:lang w:eastAsia="de-CH"/>
+        </w:rPr>
+        <w:t>height</w:t>
+      </w:r>
+      <w:proofErr w:type="spellEnd"/>
+      <w:r>
+        <w:rPr>
+          <w:rFonts w:ascii="Courier" w:eastAsia="Times New Roman" w:hAnsi="Courier" w:cs="Times New Roman"/>
+          <w:highlight w:val="green"/>
+          <w:lang w:eastAsia="de-CH"/>
+        </w:rPr>
+        <w:t>: 70px;</w:t>
+      </w:r>
+    </w:p>
+    <w:p>
+      <w:pPr>
+        <w:spacing w:line="240" w:lineRule="auto"/>
+        <w:ind w:left="708"/>
+        <w:rPr>
+          <w:rFonts w:ascii="Courier" w:eastAsia="Times New Roman" w:hAnsi="Courier" w:cs="Times New Roman"/>
+          <w:highlight w:val="green"/>
+          <w:lang w:val="fr-CH" w:eastAsia="de-CH"/>
+        </w:rPr>
+      </w:pPr>
+      <w:r>
+        <w:rPr>
+          <w:rFonts w:ascii="Courier" w:eastAsia="Times New Roman" w:hAnsi="Courier" w:cs="Times New Roman"/>
+          <w:highlight w:val="green"/>
+          <w:lang w:eastAsia="de-CH"/>
+        </w:rPr>
+        <w:t xml:space="preserve">  </w:t>
+      </w:r>
+      <w:r>
+        <w:rPr>
+          <w:rFonts w:ascii="Courier" w:eastAsia="Times New Roman" w:hAnsi="Courier" w:cs="Times New Roman"/>
+          <w:highlight w:val="green"/>
+          <w:lang w:val="fr-CH" w:eastAsia="de-CH"/>
+        </w:rPr>
+        <w:t>}</w:t>
+      </w:r>
+    </w:p>
+    <w:p>
+      <w:pPr>
+        <w:spacing w:line="240" w:lineRule="auto"/>
+        <w:ind w:left="708"/>
+        <w:rPr>
+          <w:rFonts w:ascii="Courier" w:eastAsia="Times New Roman" w:hAnsi="Courier" w:cs="Times New Roman"/>
+          <w:highlight w:val="green"/>
+          <w:lang w:val="fr-CH" w:eastAsia="de-CH"/>
+        </w:rPr>
+      </w:pPr>
+    </w:p>
+    <w:p>
+      <w:pPr>
+        <w:spacing w:line="240" w:lineRule="auto"/>
+        <w:ind w:left="708"/>
+        <w:rPr>
+          <w:rFonts w:ascii="Courier" w:eastAsia="Times New Roman" w:hAnsi="Courier" w:cs="Times New Roman"/>
+          <w:highlight w:val="green"/>
+          <w:lang w:val="fr-CH" w:eastAsia="de-CH"/>
+        </w:rPr>
+      </w:pPr>
+      <w:r>
+        <w:rPr>
+          <w:rFonts w:ascii="Courier" w:eastAsia="Times New Roman" w:hAnsi="Courier" w:cs="Times New Roman"/>
+          <w:highlight w:val="green"/>
+          <w:lang w:val="fr-CH" w:eastAsia="de-CH"/>
+        </w:rPr>
+        <w:t xml:space="preserve">  .</w:t>
+      </w:r>
+      <w:proofErr w:type="spellStart"/>
+      <w:r>
+        <w:rPr>
+          <w:rFonts w:ascii="Courier" w:eastAsia="Times New Roman" w:hAnsi="Courier" w:cs="Times New Roman"/>
+          <w:highlight w:val="green"/>
+          <w:lang w:val="fr-CH" w:eastAsia="de-CH"/>
+        </w:rPr>
+        <w:t>list_description</w:t>
+      </w:r>
+      <w:proofErr w:type="spellEnd"/>
+      <w:r>
+        <w:rPr>
+          <w:rFonts w:ascii="Courier" w:eastAsia="Times New Roman" w:hAnsi="Courier" w:cs="Times New Roman"/>
+          <w:highlight w:val="green"/>
+          <w:lang w:val="fr-CH" w:eastAsia="de-CH"/>
+        </w:rPr>
+        <w:t xml:space="preserve"> {</w:t>
+      </w:r>
+    </w:p>
+    <w:p>
+      <w:pPr>
+        <w:spacing w:line="240" w:lineRule="auto"/>
+        <w:ind w:left="708"/>
+        <w:rPr>
+          <w:rFonts w:ascii="Courier" w:eastAsia="Times New Roman" w:hAnsi="Courier" w:cs="Times New Roman"/>
+          <w:highlight w:val="green"/>
+          <w:lang w:val="fr-CH" w:eastAsia="de-CH"/>
+        </w:rPr>
+      </w:pPr>
+      <w:r>
+        <w:rPr>
+          <w:rFonts w:ascii="Courier" w:eastAsia="Times New Roman" w:hAnsi="Courier" w:cs="Times New Roman"/>
+          <w:highlight w:val="green"/>
+          <w:lang w:val="fr-CH" w:eastAsia="de-CH"/>
+        </w:rPr>
+        <w:t xml:space="preserve">    </w:t>
+      </w:r>
+      <w:proofErr w:type="spellStart"/>
+      <w:proofErr w:type="gramStart"/>
+      <w:r>
+        <w:rPr>
+          <w:rFonts w:ascii="Courier" w:eastAsia="Times New Roman" w:hAnsi="Courier" w:cs="Times New Roman"/>
+          <w:highlight w:val="green"/>
+          <w:lang w:val="fr-CH" w:eastAsia="de-CH"/>
+        </w:rPr>
+        <w:t>width</w:t>
+      </w:r>
+      <w:proofErr w:type="spellEnd"/>
+      <w:proofErr w:type="gramEnd"/>
+      <w:r>
+        <w:rPr>
+          <w:rFonts w:ascii="Courier" w:eastAsia="Times New Roman" w:hAnsi="Courier" w:cs="Times New Roman"/>
+          <w:highlight w:val="green"/>
+          <w:lang w:val="fr-CH" w:eastAsia="de-CH"/>
+        </w:rPr>
+        <w:t>: 60%;</w:t>
+      </w:r>
+    </w:p>
+    <w:p>
+      <w:pPr>
+        <w:spacing w:line="240" w:lineRule="auto"/>
+        <w:ind w:left="708"/>
+        <w:rPr>
+          <w:rFonts w:ascii="Courier" w:eastAsia="Times New Roman" w:hAnsi="Courier" w:cs="Times New Roman"/>
+          <w:highlight w:val="green"/>
+          <w:lang w:val="fr-CH" w:eastAsia="de-CH"/>
+        </w:rPr>
+      </w:pPr>
+    </w:p>
+    <w:p>
+      <w:pPr>
+        <w:spacing w:line="240" w:lineRule="auto"/>
+        <w:ind w:left="708"/>
+        <w:rPr>
+          <w:rFonts w:ascii="Courier" w:eastAsia="Times New Roman" w:hAnsi="Courier" w:cs="Times New Roman"/>
+          <w:highlight w:val="green"/>
+          <w:lang w:val="fr-CH" w:eastAsia="de-CH"/>
+        </w:rPr>
+      </w:pPr>
+      <w:r>
+        <w:rPr>
+          <w:rFonts w:ascii="Courier" w:eastAsia="Times New Roman" w:hAnsi="Courier" w:cs="Times New Roman"/>
+          <w:highlight w:val="green"/>
+          <w:lang w:val="fr-CH" w:eastAsia="de-CH"/>
+        </w:rPr>
+        <w:t xml:space="preserve">    </w:t>
+      </w:r>
+      <w:proofErr w:type="gramStart"/>
+      <w:r>
+        <w:rPr>
+          <w:rFonts w:ascii="Courier" w:eastAsia="Times New Roman" w:hAnsi="Courier" w:cs="Times New Roman"/>
+          <w:highlight w:val="green"/>
+          <w:lang w:val="fr-CH" w:eastAsia="de-CH"/>
+        </w:rPr>
+        <w:t>dl</w:t>
+      </w:r>
+      <w:proofErr w:type="gramEnd"/>
+      <w:r>
+        <w:rPr>
+          <w:rFonts w:ascii="Courier" w:eastAsia="Times New Roman" w:hAnsi="Courier" w:cs="Times New Roman"/>
+          <w:highlight w:val="green"/>
+          <w:lang w:val="fr-CH" w:eastAsia="de-CH"/>
+        </w:rPr>
+        <w:t xml:space="preserve"> {</w:t>
+      </w:r>
+    </w:p>
+    <w:p>
+      <w:pPr>
+        <w:spacing w:line="240" w:lineRule="auto"/>
+        <w:ind w:left="708"/>
+        <w:rPr>
+          <w:rFonts w:ascii="Courier" w:eastAsia="Times New Roman" w:hAnsi="Courier" w:cs="Times New Roman"/>
+          <w:highlight w:val="green"/>
+          <w:lang w:val="fr-CH" w:eastAsia="de-CH"/>
+        </w:rPr>
+      </w:pPr>
+      <w:r>
+        <w:rPr>
+          <w:rFonts w:ascii="Courier" w:eastAsia="Times New Roman" w:hAnsi="Courier" w:cs="Times New Roman"/>
+          <w:highlight w:val="green"/>
+          <w:lang w:val="fr-CH" w:eastAsia="de-CH"/>
+        </w:rPr>
+        <w:t xml:space="preserve">      </w:t>
+      </w:r>
+      <w:proofErr w:type="spellStart"/>
+      <w:proofErr w:type="gramStart"/>
+      <w:r>
+        <w:rPr>
+          <w:rFonts w:ascii="Courier" w:eastAsia="Times New Roman" w:hAnsi="Courier" w:cs="Times New Roman"/>
+          <w:highlight w:val="green"/>
+          <w:lang w:val="fr-CH" w:eastAsia="de-CH"/>
+        </w:rPr>
+        <w:t>margin</w:t>
+      </w:r>
+      <w:proofErr w:type="spellEnd"/>
+      <w:proofErr w:type="gramEnd"/>
+      <w:r>
+        <w:rPr>
+          <w:rFonts w:ascii="Courier" w:eastAsia="Times New Roman" w:hAnsi="Courier" w:cs="Times New Roman"/>
+          <w:highlight w:val="green"/>
+          <w:lang w:val="fr-CH" w:eastAsia="de-CH"/>
+        </w:rPr>
+        <w:t>: 0;</w:t>
+      </w:r>
+    </w:p>
+    <w:p>
+      <w:pPr>
+        <w:spacing w:line="240" w:lineRule="auto"/>
+        <w:ind w:left="708"/>
+        <w:rPr>
+          <w:rFonts w:ascii="Courier" w:eastAsia="Times New Roman" w:hAnsi="Courier" w:cs="Times New Roman"/>
+          <w:highlight w:val="green"/>
+          <w:lang w:val="fr-CH" w:eastAsia="de-CH"/>
+        </w:rPr>
+      </w:pPr>
+      <w:r>
+        <w:rPr>
+          <w:rFonts w:ascii="Courier" w:eastAsia="Times New Roman" w:hAnsi="Courier" w:cs="Times New Roman"/>
+          <w:highlight w:val="green"/>
+          <w:lang w:val="fr-CH" w:eastAsia="de-CH"/>
+        </w:rPr>
+        <w:t xml:space="preserve">    }</w:t>
+      </w:r>
+    </w:p>
+    <w:p>
+      <w:pPr>
+        <w:spacing w:line="240" w:lineRule="auto"/>
+        <w:ind w:left="708"/>
+        <w:rPr>
+          <w:rFonts w:ascii="Courier" w:eastAsia="Times New Roman" w:hAnsi="Courier" w:cs="Times New Roman"/>
+          <w:highlight w:val="green"/>
+          <w:lang w:val="fr-CH" w:eastAsia="de-CH"/>
+        </w:rPr>
+      </w:pPr>
+    </w:p>
+    <w:p>
+      <w:pPr>
+        <w:spacing w:line="240" w:lineRule="auto"/>
+        <w:ind w:left="708"/>
+        <w:rPr>
+          <w:rFonts w:ascii="Courier" w:eastAsia="Times New Roman" w:hAnsi="Courier" w:cs="Times New Roman"/>
+          <w:highlight w:val="green"/>
+          <w:lang w:val="fr-CH" w:eastAsia="de-CH"/>
+        </w:rPr>
+      </w:pPr>
+      <w:r>
+        <w:rPr>
+          <w:rFonts w:ascii="Courier" w:eastAsia="Times New Roman" w:hAnsi="Courier" w:cs="Times New Roman"/>
+          <w:highlight w:val="green"/>
+          <w:lang w:val="fr-CH" w:eastAsia="de-CH"/>
+        </w:rPr>
+        <w:t xml:space="preserve">    </w:t>
+      </w:r>
+      <w:proofErr w:type="spellStart"/>
+      <w:proofErr w:type="gramStart"/>
+      <w:r>
+        <w:rPr>
+          <w:rFonts w:ascii="Courier" w:eastAsia="Times New Roman" w:hAnsi="Courier" w:cs="Times New Roman"/>
+          <w:highlight w:val="green"/>
+          <w:lang w:val="fr-CH" w:eastAsia="de-CH"/>
+        </w:rPr>
+        <w:t>dt</w:t>
+      </w:r>
+      <w:proofErr w:type="spellEnd"/>
+      <w:proofErr w:type="gramEnd"/>
+      <w:r>
+        <w:rPr>
+          <w:rFonts w:ascii="Courier" w:eastAsia="Times New Roman" w:hAnsi="Courier" w:cs="Times New Roman"/>
+          <w:highlight w:val="green"/>
+          <w:lang w:val="fr-CH" w:eastAsia="de-CH"/>
+        </w:rPr>
+        <w:t xml:space="preserve"> {</w:t>
+      </w:r>
+    </w:p>
+    <w:p>
+      <w:pPr>
+        <w:spacing w:line="240" w:lineRule="auto"/>
+        <w:ind w:left="708"/>
+        <w:rPr>
+          <w:rFonts w:ascii="Courier" w:eastAsia="Times New Roman" w:hAnsi="Courier" w:cs="Times New Roman"/>
+          <w:highlight w:val="green"/>
+          <w:lang w:val="fr-CH" w:eastAsia="de-CH"/>
+        </w:rPr>
+      </w:pPr>
+      <w:r>
+        <w:rPr>
+          <w:rFonts w:ascii="Courier" w:eastAsia="Times New Roman" w:hAnsi="Courier" w:cs="Times New Roman"/>
+          <w:highlight w:val="green"/>
+          <w:lang w:val="fr-CH" w:eastAsia="de-CH"/>
+        </w:rPr>
+        <w:t xml:space="preserve">      </w:t>
+      </w:r>
+      <w:proofErr w:type="spellStart"/>
+      <w:proofErr w:type="gramStart"/>
+      <w:r>
+        <w:rPr>
+          <w:rFonts w:ascii="Courier" w:eastAsia="Times New Roman" w:hAnsi="Courier" w:cs="Times New Roman"/>
+          <w:highlight w:val="green"/>
+          <w:lang w:val="fr-CH" w:eastAsia="de-CH"/>
+        </w:rPr>
+        <w:t>color</w:t>
+      </w:r>
+      <w:proofErr w:type="spellEnd"/>
+      <w:proofErr w:type="gramEnd"/>
+      <w:r>
+        <w:rPr>
+          <w:rFonts w:ascii="Courier" w:eastAsia="Times New Roman" w:hAnsi="Courier" w:cs="Times New Roman"/>
+          <w:highlight w:val="green"/>
+          <w:lang w:val="fr-CH" w:eastAsia="de-CH"/>
+        </w:rPr>
+        <w:t>:        #244;</w:t>
+      </w:r>
+    </w:p>
+    <w:p>
+      <w:pPr>
+        <w:spacing w:line="240" w:lineRule="auto"/>
+        <w:ind w:left="708"/>
+        <w:rPr>
+          <w:rFonts w:ascii="Courier" w:eastAsia="Times New Roman" w:hAnsi="Courier" w:cs="Times New Roman"/>
+          <w:highlight w:val="green"/>
+          <w:lang w:val="fr-CH" w:eastAsia="de-CH"/>
+        </w:rPr>
+      </w:pPr>
+      <w:r>
+        <w:rPr>
+          <w:rFonts w:ascii="Courier" w:eastAsia="Times New Roman" w:hAnsi="Courier" w:cs="Times New Roman"/>
+          <w:highlight w:val="green"/>
+          <w:lang w:val="fr-CH" w:eastAsia="de-CH"/>
+        </w:rPr>
+        <w:t xml:space="preserve">      font-</w:t>
+      </w:r>
+      <w:proofErr w:type="spellStart"/>
+      <w:r>
+        <w:rPr>
+          <w:rFonts w:ascii="Courier" w:eastAsia="Times New Roman" w:hAnsi="Courier" w:cs="Times New Roman"/>
+          <w:highlight w:val="green"/>
+          <w:lang w:val="fr-CH" w:eastAsia="de-CH"/>
+        </w:rPr>
+        <w:t>weight</w:t>
+      </w:r>
+      <w:proofErr w:type="spellEnd"/>
+      <w:proofErr w:type="gramStart"/>
+      <w:r>
+        <w:rPr>
+          <w:rFonts w:ascii="Courier" w:eastAsia="Times New Roman" w:hAnsi="Courier" w:cs="Times New Roman"/>
+          <w:highlight w:val="green"/>
+          <w:lang w:val="fr-CH" w:eastAsia="de-CH"/>
+        </w:rPr>
+        <w:t xml:space="preserve">:  </w:t>
+      </w:r>
+      <w:proofErr w:type="spellStart"/>
+      <w:r>
+        <w:rPr>
+          <w:rFonts w:ascii="Courier" w:eastAsia="Times New Roman" w:hAnsi="Courier" w:cs="Times New Roman"/>
+          <w:highlight w:val="green"/>
+          <w:lang w:val="fr-CH" w:eastAsia="de-CH"/>
+        </w:rPr>
+        <w:t>bold</w:t>
+      </w:r>
+      <w:proofErr w:type="spellEnd"/>
+      <w:proofErr w:type="gramEnd"/>
+      <w:r>
+        <w:rPr>
+          <w:rFonts w:ascii="Courier" w:eastAsia="Times New Roman" w:hAnsi="Courier" w:cs="Times New Roman"/>
+          <w:highlight w:val="green"/>
+          <w:lang w:val="fr-CH" w:eastAsia="de-CH"/>
+        </w:rPr>
+        <w:t>;</w:t>
+      </w:r>
+    </w:p>
+    <w:p>
+      <w:pPr>
+        <w:spacing w:line="240" w:lineRule="auto"/>
+        <w:ind w:left="708"/>
+        <w:rPr>
+          <w:rFonts w:ascii="Courier" w:eastAsia="Times New Roman" w:hAnsi="Courier" w:cs="Times New Roman"/>
+          <w:highlight w:val="green"/>
+          <w:lang w:val="fr-CH" w:eastAsia="de-CH"/>
+        </w:rPr>
+      </w:pPr>
+      <w:r>
+        <w:rPr>
+          <w:rFonts w:ascii="Courier" w:eastAsia="Times New Roman" w:hAnsi="Courier" w:cs="Times New Roman"/>
+          <w:highlight w:val="green"/>
+          <w:lang w:val="fr-CH" w:eastAsia="de-CH"/>
+        </w:rPr>
+        <w:t xml:space="preserve">      font-size:    </w:t>
+      </w:r>
+      <w:proofErr w:type="spellStart"/>
+      <w:r>
+        <w:rPr>
+          <w:rFonts w:ascii="Courier" w:eastAsia="Times New Roman" w:hAnsi="Courier" w:cs="Times New Roman"/>
+          <w:highlight w:val="green"/>
+          <w:lang w:val="fr-CH" w:eastAsia="de-CH"/>
+        </w:rPr>
+        <w:t>larger</w:t>
+      </w:r>
+      <w:proofErr w:type="spellEnd"/>
+      <w:r>
+        <w:rPr>
+          <w:rFonts w:ascii="Courier" w:eastAsia="Times New Roman" w:hAnsi="Courier" w:cs="Times New Roman"/>
+          <w:highlight w:val="green"/>
+          <w:lang w:val="fr-CH" w:eastAsia="de-CH"/>
+        </w:rPr>
+        <w:t>;</w:t>
+      </w:r>
+    </w:p>
+    <w:p>
+      <w:pPr>
+        <w:spacing w:line="240" w:lineRule="auto"/>
+        <w:ind w:left="708"/>
+        <w:rPr>
+          <w:rFonts w:ascii="Courier" w:eastAsia="Times New Roman" w:hAnsi="Courier" w:cs="Times New Roman"/>
+          <w:highlight w:val="green"/>
+          <w:lang w:val="fr-CH" w:eastAsia="de-CH"/>
+        </w:rPr>
+      </w:pPr>
+      <w:r>
+        <w:rPr>
+          <w:rFonts w:ascii="Courier" w:eastAsia="Times New Roman" w:hAnsi="Courier" w:cs="Times New Roman"/>
+          <w:highlight w:val="green"/>
+          <w:lang w:val="fr-CH" w:eastAsia="de-CH"/>
+        </w:rPr>
+        <w:t xml:space="preserve">    }</w:t>
+      </w:r>
+    </w:p>
+    <w:p>
+      <w:pPr>
+        <w:spacing w:line="240" w:lineRule="auto"/>
+        <w:ind w:left="708"/>
+        <w:rPr>
+          <w:rFonts w:ascii="Courier" w:eastAsia="Times New Roman" w:hAnsi="Courier" w:cs="Times New Roman"/>
+          <w:highlight w:val="green"/>
+          <w:lang w:val="fr-CH" w:eastAsia="de-CH"/>
+        </w:rPr>
+      </w:pPr>
+    </w:p>
+    <w:p>
+      <w:pPr>
+        <w:spacing w:line="240" w:lineRule="auto"/>
+        <w:ind w:left="708"/>
+        <w:rPr>
+          <w:rFonts w:ascii="Courier" w:eastAsia="Times New Roman" w:hAnsi="Courier" w:cs="Times New Roman"/>
+          <w:highlight w:val="green"/>
+          <w:lang w:val="fr-CH" w:eastAsia="de-CH"/>
+        </w:rPr>
+      </w:pPr>
+      <w:r>
+        <w:rPr>
+          <w:rFonts w:ascii="Courier" w:eastAsia="Times New Roman" w:hAnsi="Courier" w:cs="Times New Roman"/>
+          <w:highlight w:val="green"/>
+          <w:lang w:val="fr-CH" w:eastAsia="de-CH"/>
+        </w:rPr>
+        <w:t xml:space="preserve">    </w:t>
+      </w:r>
+      <w:proofErr w:type="gramStart"/>
+      <w:r>
+        <w:rPr>
+          <w:rFonts w:ascii="Courier" w:eastAsia="Times New Roman" w:hAnsi="Courier" w:cs="Times New Roman"/>
+          <w:highlight w:val="green"/>
+          <w:lang w:val="fr-CH" w:eastAsia="de-CH"/>
+        </w:rPr>
+        <w:t>dd</w:t>
+      </w:r>
+      <w:proofErr w:type="gramEnd"/>
+      <w:r>
+        <w:rPr>
+          <w:rFonts w:ascii="Courier" w:eastAsia="Times New Roman" w:hAnsi="Courier" w:cs="Times New Roman"/>
+          <w:highlight w:val="green"/>
+          <w:lang w:val="fr-CH" w:eastAsia="de-CH"/>
+        </w:rPr>
+        <w:t xml:space="preserve"> {</w:t>
+      </w:r>
+    </w:p>
+    <w:p>
+      <w:pPr>
+        <w:spacing w:line="240" w:lineRule="auto"/>
+        <w:ind w:left="708"/>
+        <w:rPr>
+          <w:rFonts w:ascii="Courier" w:eastAsia="Times New Roman" w:hAnsi="Courier" w:cs="Times New Roman"/>
+          <w:highlight w:val="green"/>
+          <w:lang w:val="fr-CH" w:eastAsia="de-CH"/>
+        </w:rPr>
+      </w:pPr>
+      <w:r>
+        <w:rPr>
+          <w:rFonts w:ascii="Courier" w:eastAsia="Times New Roman" w:hAnsi="Courier" w:cs="Times New Roman"/>
+          <w:highlight w:val="green"/>
+          <w:lang w:val="fr-CH" w:eastAsia="de-CH"/>
+        </w:rPr>
+        <w:t xml:space="preserve">      </w:t>
+      </w:r>
+      <w:proofErr w:type="spellStart"/>
+      <w:proofErr w:type="gramStart"/>
+      <w:r>
+        <w:rPr>
+          <w:rFonts w:ascii="Courier" w:eastAsia="Times New Roman" w:hAnsi="Courier" w:cs="Times New Roman"/>
+          <w:highlight w:val="green"/>
+          <w:lang w:val="fr-CH" w:eastAsia="de-CH"/>
+        </w:rPr>
+        <w:t>margin</w:t>
+      </w:r>
+      <w:proofErr w:type="spellEnd"/>
+      <w:proofErr w:type="gramEnd"/>
+      <w:r>
+        <w:rPr>
+          <w:rFonts w:ascii="Courier" w:eastAsia="Times New Roman" w:hAnsi="Courier" w:cs="Times New Roman"/>
+          <w:highlight w:val="green"/>
+          <w:lang w:val="fr-CH" w:eastAsia="de-CH"/>
+        </w:rPr>
+        <w:t>: 0;</w:t>
+      </w:r>
+    </w:p>
+    <w:p>
+      <w:pPr>
+        <w:spacing w:line="240" w:lineRule="auto"/>
+        <w:ind w:left="708"/>
+        <w:rPr>
+          <w:rFonts w:ascii="Courier" w:eastAsia="Times New Roman" w:hAnsi="Courier" w:cs="Times New Roman"/>
+          <w:highlight w:val="green"/>
+          <w:lang w:val="fr-CH" w:eastAsia="de-CH"/>
+        </w:rPr>
+      </w:pPr>
+      <w:r>
+        <w:rPr>
+          <w:rFonts w:ascii="Courier" w:eastAsia="Times New Roman" w:hAnsi="Courier" w:cs="Times New Roman"/>
+          <w:highlight w:val="green"/>
+          <w:lang w:val="fr-CH" w:eastAsia="de-CH"/>
+        </w:rPr>
+        <w:t xml:space="preserve">    }</w:t>
+      </w:r>
+    </w:p>
+    <w:p>
+      <w:pPr>
+        <w:spacing w:line="240" w:lineRule="auto"/>
+        <w:ind w:left="708"/>
+        <w:rPr>
+          <w:rFonts w:ascii="Courier" w:eastAsia="Times New Roman" w:hAnsi="Courier" w:cs="Times New Roman"/>
+          <w:highlight w:val="green"/>
+          <w:lang w:val="fr-CH" w:eastAsia="de-CH"/>
+        </w:rPr>
+      </w:pPr>
+      <w:r>
+        <w:rPr>
+          <w:rFonts w:ascii="Courier" w:eastAsia="Times New Roman" w:hAnsi="Courier" w:cs="Times New Roman"/>
+          <w:highlight w:val="green"/>
+          <w:lang w:val="fr-CH" w:eastAsia="de-CH"/>
+        </w:rPr>
+        <w:t xml:space="preserve">  }</w:t>
+      </w:r>
+    </w:p>
+    <w:p>
+      <w:pPr>
+        <w:spacing w:line="240" w:lineRule="auto"/>
+        <w:ind w:left="708"/>
+        <w:rPr>
+          <w:rFonts w:ascii="Courier" w:eastAsia="Times New Roman" w:hAnsi="Courier" w:cs="Times New Roman"/>
+          <w:highlight w:val="green"/>
+          <w:lang w:val="fr-CH" w:eastAsia="de-CH"/>
+        </w:rPr>
+      </w:pPr>
+    </w:p>
+    <w:p>
+      <w:pPr>
+        <w:spacing w:line="240" w:lineRule="auto"/>
+        <w:ind w:left="708"/>
+        <w:rPr>
+          <w:rFonts w:ascii="Courier" w:eastAsia="Times New Roman" w:hAnsi="Courier" w:cs="Times New Roman"/>
+          <w:highlight w:val="green"/>
+          <w:lang w:val="fr-CH" w:eastAsia="de-CH"/>
+        </w:rPr>
+      </w:pPr>
+      <w:r>
+        <w:rPr>
+          <w:rFonts w:ascii="Courier" w:eastAsia="Times New Roman" w:hAnsi="Courier" w:cs="Times New Roman"/>
+          <w:highlight w:val="green"/>
+          <w:lang w:val="fr-CH" w:eastAsia="de-CH"/>
+        </w:rPr>
+        <w:t xml:space="preserve">  .</w:t>
+      </w:r>
+      <w:proofErr w:type="spellStart"/>
+      <w:r>
+        <w:rPr>
+          <w:rFonts w:ascii="Courier" w:eastAsia="Times New Roman" w:hAnsi="Courier" w:cs="Times New Roman"/>
+          <w:highlight w:val="green"/>
+          <w:lang w:val="fr-CH" w:eastAsia="de-CH"/>
+        </w:rPr>
+        <w:t>list_actions</w:t>
+      </w:r>
+      <w:proofErr w:type="spellEnd"/>
+      <w:r>
+        <w:rPr>
+          <w:rFonts w:ascii="Courier" w:eastAsia="Times New Roman" w:hAnsi="Courier" w:cs="Times New Roman"/>
+          <w:highlight w:val="green"/>
+          <w:lang w:val="fr-CH" w:eastAsia="de-CH"/>
+        </w:rPr>
+        <w:t xml:space="preserve"> {</w:t>
+      </w:r>
+    </w:p>
+    <w:p>
+      <w:pPr>
+        <w:spacing w:line="240" w:lineRule="auto"/>
+        <w:ind w:left="708"/>
+        <w:rPr>
+          <w:rFonts w:ascii="Courier" w:eastAsia="Times New Roman" w:hAnsi="Courier" w:cs="Times New Roman"/>
+          <w:highlight w:val="green"/>
+          <w:lang w:val="fr-CH" w:eastAsia="de-CH"/>
+        </w:rPr>
+      </w:pPr>
+      <w:r>
+        <w:rPr>
+          <w:rFonts w:ascii="Courier" w:eastAsia="Times New Roman" w:hAnsi="Courier" w:cs="Times New Roman"/>
+          <w:highlight w:val="green"/>
+          <w:lang w:val="fr-CH" w:eastAsia="de-CH"/>
+        </w:rPr>
+        <w:t xml:space="preserve">    font-size:    x-</w:t>
+      </w:r>
+      <w:proofErr w:type="spellStart"/>
+      <w:r>
+        <w:rPr>
+          <w:rFonts w:ascii="Courier" w:eastAsia="Times New Roman" w:hAnsi="Courier" w:cs="Times New Roman"/>
+          <w:highlight w:val="green"/>
+          <w:lang w:val="fr-CH" w:eastAsia="de-CH"/>
+        </w:rPr>
+        <w:t>small</w:t>
+      </w:r>
+      <w:proofErr w:type="spellEnd"/>
+      <w:r>
+        <w:rPr>
+          <w:rFonts w:ascii="Courier" w:eastAsia="Times New Roman" w:hAnsi="Courier" w:cs="Times New Roman"/>
+          <w:highlight w:val="green"/>
+          <w:lang w:val="fr-CH" w:eastAsia="de-CH"/>
+        </w:rPr>
+        <w:t>;</w:t>
+      </w:r>
+    </w:p>
+    <w:p>
+      <w:pPr>
+        <w:spacing w:line="240" w:lineRule="auto"/>
+        <w:ind w:left="708"/>
+        <w:rPr>
+          <w:rFonts w:ascii="Courier" w:eastAsia="Times New Roman" w:hAnsi="Courier" w:cs="Times New Roman"/>
+          <w:highlight w:val="green"/>
+          <w:lang w:eastAsia="de-CH"/>
+        </w:rPr>
+      </w:pPr>
+      <w:r>
+        <w:rPr>
+          <w:rFonts w:ascii="Courier" w:eastAsia="Times New Roman" w:hAnsi="Courier" w:cs="Times New Roman"/>
+          <w:highlight w:val="green"/>
+          <w:lang w:val="fr-CH" w:eastAsia="de-CH"/>
+        </w:rPr>
+        <w:t xml:space="preserve">    </w:t>
+      </w:r>
+      <w:r>
+        <w:rPr>
+          <w:rFonts w:ascii="Courier" w:eastAsia="Times New Roman" w:hAnsi="Courier" w:cs="Times New Roman"/>
+          <w:highlight w:val="green"/>
+          <w:lang w:eastAsia="de-CH"/>
+        </w:rPr>
+        <w:t>text-</w:t>
+      </w:r>
+      <w:proofErr w:type="spellStart"/>
+      <w:r>
+        <w:rPr>
+          <w:rFonts w:ascii="Courier" w:eastAsia="Times New Roman" w:hAnsi="Courier" w:cs="Times New Roman"/>
+          <w:highlight w:val="green"/>
+          <w:lang w:eastAsia="de-CH"/>
+        </w:rPr>
+        <w:t>align</w:t>
+      </w:r>
+      <w:proofErr w:type="spellEnd"/>
+      <w:r>
+        <w:rPr>
+          <w:rFonts w:ascii="Courier" w:eastAsia="Times New Roman" w:hAnsi="Courier" w:cs="Times New Roman"/>
+          <w:highlight w:val="green"/>
+          <w:lang w:eastAsia="de-CH"/>
+        </w:rPr>
+        <w:t xml:space="preserve">:   </w:t>
+      </w:r>
+      <w:proofErr w:type="spellStart"/>
+      <w:r>
+        <w:rPr>
+          <w:rFonts w:ascii="Courier" w:eastAsia="Times New Roman" w:hAnsi="Courier" w:cs="Times New Roman"/>
+          <w:highlight w:val="green"/>
+          <w:lang w:eastAsia="de-CH"/>
+        </w:rPr>
+        <w:t>right</w:t>
+      </w:r>
+      <w:proofErr w:type="spellEnd"/>
+      <w:r>
+        <w:rPr>
+          <w:rFonts w:ascii="Courier" w:eastAsia="Times New Roman" w:hAnsi="Courier" w:cs="Times New Roman"/>
+          <w:highlight w:val="green"/>
+          <w:lang w:eastAsia="de-CH"/>
+        </w:rPr>
+        <w:t>;</w:t>
+      </w:r>
+    </w:p>
+    <w:p>
+      <w:pPr>
+        <w:spacing w:line="240" w:lineRule="auto"/>
+        <w:ind w:left="708"/>
+        <w:rPr>
+          <w:rFonts w:ascii="Courier" w:eastAsia="Times New Roman" w:hAnsi="Courier" w:cs="Times New Roman"/>
+          <w:highlight w:val="green"/>
+          <w:lang w:eastAsia="de-CH"/>
+        </w:rPr>
+      </w:pPr>
+      <w:r>
+        <w:rPr>
+          <w:rFonts w:ascii="Courier" w:eastAsia="Times New Roman" w:hAnsi="Courier" w:cs="Times New Roman"/>
+          <w:highlight w:val="green"/>
+          <w:lang w:eastAsia="de-CH"/>
+        </w:rPr>
+        <w:t xml:space="preserve">    </w:t>
+      </w:r>
+      <w:proofErr w:type="spellStart"/>
+      <w:r>
+        <w:rPr>
+          <w:rFonts w:ascii="Courier" w:eastAsia="Times New Roman" w:hAnsi="Courier" w:cs="Times New Roman"/>
+          <w:highlight w:val="green"/>
+          <w:lang w:eastAsia="de-CH"/>
+        </w:rPr>
+        <w:t>padding-left</w:t>
+      </w:r>
+      <w:proofErr w:type="spellEnd"/>
+      <w:r>
+        <w:rPr>
+          <w:rFonts w:ascii="Courier" w:eastAsia="Times New Roman" w:hAnsi="Courier" w:cs="Times New Roman"/>
+          <w:highlight w:val="green"/>
+          <w:lang w:eastAsia="de-CH"/>
+        </w:rPr>
+        <w:t>: 1em;</w:t>
+      </w:r>
+    </w:p>
+    <w:p>
+      <w:pPr>
+        <w:spacing w:line="240" w:lineRule="auto"/>
+        <w:ind w:left="708"/>
+        <w:rPr>
+          <w:rFonts w:ascii="Courier" w:eastAsia="Times New Roman" w:hAnsi="Courier" w:cs="Times New Roman"/>
+          <w:highlight w:val="green"/>
+          <w:lang w:eastAsia="de-CH"/>
+        </w:rPr>
+      </w:pPr>
+      <w:r>
+        <w:rPr>
+          <w:rFonts w:ascii="Courier" w:eastAsia="Times New Roman" w:hAnsi="Courier" w:cs="Times New Roman"/>
+          <w:highlight w:val="green"/>
+          <w:lang w:eastAsia="de-CH"/>
+        </w:rPr>
+        <w:t xml:space="preserve">  }</w:t>
+      </w:r>
+    </w:p>
+    <w:p>
+      <w:pPr>
+        <w:spacing w:line="240" w:lineRule="auto"/>
+        <w:ind w:left="708"/>
+        <w:rPr>
+          <w:rFonts w:ascii="Courier" w:eastAsia="Times New Roman" w:hAnsi="Courier" w:cs="Times New Roman"/>
+          <w:highlight w:val="green"/>
+          <w:lang w:eastAsia="de-CH"/>
+        </w:rPr>
+      </w:pPr>
+    </w:p>
+    <w:p>
+      <w:pPr>
+        <w:spacing w:line="240" w:lineRule="auto"/>
+        <w:ind w:left="708"/>
+        <w:rPr>
+          <w:rFonts w:ascii="Courier" w:eastAsia="Times New Roman" w:hAnsi="Courier" w:cs="Times New Roman"/>
+          <w:highlight w:val="green"/>
+          <w:lang w:eastAsia="de-CH"/>
+        </w:rPr>
+      </w:pPr>
+      <w:r>
+        <w:rPr>
+          <w:rFonts w:ascii="Courier" w:eastAsia="Times New Roman" w:hAnsi="Courier" w:cs="Times New Roman"/>
+          <w:highlight w:val="green"/>
+          <w:lang w:eastAsia="de-CH"/>
+        </w:rPr>
+        <w:t xml:space="preserve">  .</w:t>
+      </w:r>
+      <w:proofErr w:type="spellStart"/>
+      <w:r>
+        <w:rPr>
+          <w:rFonts w:ascii="Courier" w:eastAsia="Times New Roman" w:hAnsi="Courier" w:cs="Times New Roman"/>
+          <w:highlight w:val="green"/>
+          <w:lang w:eastAsia="de-CH"/>
+        </w:rPr>
+        <w:t>list_line_even</w:t>
+      </w:r>
+      <w:proofErr w:type="spellEnd"/>
+      <w:r>
+        <w:rPr>
+          <w:rFonts w:ascii="Courier" w:eastAsia="Times New Roman" w:hAnsi="Courier" w:cs="Times New Roman"/>
+          <w:highlight w:val="green"/>
+          <w:lang w:eastAsia="de-CH"/>
+        </w:rPr>
+        <w:t xml:space="preserve"> {</w:t>
+      </w:r>
+    </w:p>
+    <w:p>
+      <w:pPr>
+        <w:spacing w:line="240" w:lineRule="auto"/>
+        <w:ind w:left="708"/>
+        <w:rPr>
+          <w:rFonts w:ascii="Courier" w:eastAsia="Times New Roman" w:hAnsi="Courier" w:cs="Times New Roman"/>
+          <w:highlight w:val="green"/>
+          <w:lang w:eastAsia="de-CH"/>
+        </w:rPr>
+      </w:pPr>
+      <w:r>
+        <w:rPr>
+          <w:rFonts w:ascii="Courier" w:eastAsia="Times New Roman" w:hAnsi="Courier" w:cs="Times New Roman"/>
+          <w:highlight w:val="green"/>
+          <w:lang w:eastAsia="de-CH"/>
+        </w:rPr>
+        <w:t xml:space="preserve">    </w:t>
+      </w:r>
+      <w:proofErr w:type="spellStart"/>
+      <w:r>
+        <w:rPr>
+          <w:rFonts w:ascii="Courier" w:eastAsia="Times New Roman" w:hAnsi="Courier" w:cs="Times New Roman"/>
+          <w:highlight w:val="green"/>
+          <w:lang w:eastAsia="de-CH"/>
+        </w:rPr>
+        <w:t>background</w:t>
+      </w:r>
+      <w:proofErr w:type="spellEnd"/>
+      <w:r>
+        <w:rPr>
+          <w:rFonts w:ascii="Courier" w:eastAsia="Times New Roman" w:hAnsi="Courier" w:cs="Times New Roman"/>
+          <w:highlight w:val="green"/>
+          <w:lang w:eastAsia="de-CH"/>
+        </w:rPr>
+        <w:t>:   #e0f8f8;</w:t>
+      </w:r>
+    </w:p>
+    <w:p>
+      <w:pPr>
+        <w:spacing w:line="240" w:lineRule="auto"/>
+        <w:ind w:left="708"/>
+        <w:rPr>
+          <w:rFonts w:ascii="Courier" w:eastAsia="Times New Roman" w:hAnsi="Courier" w:cs="Times New Roman"/>
+          <w:highlight w:val="green"/>
+          <w:lang w:eastAsia="de-CH"/>
+        </w:rPr>
+      </w:pPr>
+      <w:r>
+        <w:rPr>
+          <w:rFonts w:ascii="Courier" w:eastAsia="Times New Roman" w:hAnsi="Courier" w:cs="Times New Roman"/>
+          <w:highlight w:val="green"/>
+          <w:lang w:eastAsia="de-CH"/>
+        </w:rPr>
+        <w:t xml:space="preserve">  }</w:t>
+      </w:r>
+    </w:p>
+    <w:p>
+      <w:pPr>
+        <w:spacing w:line="240" w:lineRule="auto"/>
+        <w:ind w:left="708"/>
+        <w:rPr>
+          <w:rFonts w:ascii="Courier" w:eastAsia="Times New Roman" w:hAnsi="Courier" w:cs="Times New Roman"/>
+          <w:highlight w:val="green"/>
+          <w:lang w:eastAsia="de-CH"/>
+        </w:rPr>
+      </w:pPr>
+    </w:p>
+    <w:p>
+      <w:pPr>
+        <w:spacing w:line="240" w:lineRule="auto"/>
+        <w:ind w:left="708"/>
+        <w:rPr>
+          <w:rFonts w:ascii="Courier" w:eastAsia="Times New Roman" w:hAnsi="Courier" w:cs="Times New Roman"/>
+          <w:highlight w:val="green"/>
+          <w:lang w:eastAsia="de-CH"/>
+        </w:rPr>
+      </w:pPr>
+      <w:r>
+        <w:rPr>
+          <w:rFonts w:ascii="Courier" w:eastAsia="Times New Roman" w:hAnsi="Courier" w:cs="Times New Roman"/>
+          <w:highlight w:val="green"/>
+          <w:lang w:eastAsia="de-CH"/>
+        </w:rPr>
+        <w:t xml:space="preserve">  .</w:t>
+      </w:r>
+      <w:proofErr w:type="spellStart"/>
+      <w:r>
+        <w:rPr>
+          <w:rFonts w:ascii="Courier" w:eastAsia="Times New Roman" w:hAnsi="Courier" w:cs="Times New Roman"/>
+          <w:highlight w:val="green"/>
+          <w:lang w:eastAsia="de-CH"/>
+        </w:rPr>
+        <w:t>list_line_odd</w:t>
+      </w:r>
+      <w:proofErr w:type="spellEnd"/>
+      <w:r>
+        <w:rPr>
+          <w:rFonts w:ascii="Courier" w:eastAsia="Times New Roman" w:hAnsi="Courier" w:cs="Times New Roman"/>
+          <w:highlight w:val="green"/>
+          <w:lang w:eastAsia="de-CH"/>
+        </w:rPr>
+        <w:t xml:space="preserve"> {</w:t>
+      </w:r>
+    </w:p>
+    <w:p>
+      <w:pPr>
+        <w:spacing w:line="240" w:lineRule="auto"/>
+        <w:ind w:left="708"/>
+        <w:rPr>
+          <w:rFonts w:ascii="Courier" w:eastAsia="Times New Roman" w:hAnsi="Courier" w:cs="Times New Roman"/>
+          <w:highlight w:val="green"/>
+          <w:lang w:eastAsia="de-CH"/>
+        </w:rPr>
+      </w:pPr>
+      <w:r>
+        <w:rPr>
+          <w:rFonts w:ascii="Courier" w:eastAsia="Times New Roman" w:hAnsi="Courier" w:cs="Times New Roman"/>
+          <w:highlight w:val="green"/>
+          <w:lang w:eastAsia="de-CH"/>
+        </w:rPr>
+        <w:t xml:space="preserve">    </w:t>
+      </w:r>
+      <w:proofErr w:type="spellStart"/>
+      <w:r>
+        <w:rPr>
+          <w:rFonts w:ascii="Courier" w:eastAsia="Times New Roman" w:hAnsi="Courier" w:cs="Times New Roman"/>
+          <w:highlight w:val="green"/>
+          <w:lang w:eastAsia="de-CH"/>
+        </w:rPr>
+        <w:t>background</w:t>
+      </w:r>
+      <w:proofErr w:type="spellEnd"/>
+      <w:r>
+        <w:rPr>
+          <w:rFonts w:ascii="Courier" w:eastAsia="Times New Roman" w:hAnsi="Courier" w:cs="Times New Roman"/>
+          <w:highlight w:val="green"/>
+          <w:lang w:eastAsia="de-CH"/>
+        </w:rPr>
+        <w:t>:   #f8b0f8;</w:t>
+      </w:r>
+    </w:p>
+    <w:p>
+      <w:pPr>
+        <w:spacing w:line="240" w:lineRule="auto"/>
+        <w:ind w:left="708"/>
+        <w:rPr>
+          <w:rFonts w:ascii="Courier" w:eastAsia="Times New Roman" w:hAnsi="Courier" w:cs="Times New Roman"/>
+          <w:highlight w:val="green"/>
+          <w:lang w:val="fr-CH" w:eastAsia="de-CH"/>
+        </w:rPr>
+      </w:pPr>
+      <w:r>
+        <w:rPr>
+          <w:rFonts w:ascii="Courier" w:eastAsia="Times New Roman" w:hAnsi="Courier" w:cs="Times New Roman"/>
+          <w:highlight w:val="green"/>
+          <w:lang w:eastAsia="de-CH"/>
+        </w:rPr>
+        <w:t xml:space="preserve">  </w:t>
+      </w:r>
+      <w:r>
+        <w:rPr>
+          <w:rFonts w:ascii="Courier" w:eastAsia="Times New Roman" w:hAnsi="Courier" w:cs="Times New Roman"/>
+          <w:highlight w:val="green"/>
+          <w:lang w:val="fr-CH" w:eastAsia="de-CH"/>
+        </w:rPr>
+        <w:t>}</w:t>
+      </w:r>
+    </w:p>
+    <w:p>
+      <w:pPr>
+        <w:spacing w:line="240" w:lineRule="auto"/>
+        <w:ind w:left="708"/>
+        <w:rPr>
+          <w:rFonts w:ascii="Courier" w:eastAsia="Times New Roman" w:hAnsi="Courier" w:cs="Times New Roman"/>
+          <w:highlight w:val="green"/>
+          <w:lang w:val="fr-CH" w:eastAsia="de-CH"/>
+        </w:rPr>
+      </w:pPr>
+      <w:r>
+        <w:rPr>
+          <w:rFonts w:ascii="Courier" w:eastAsia="Times New Roman" w:hAnsi="Courier" w:cs="Times New Roman"/>
+          <w:highlight w:val="green"/>
+          <w:lang w:val="fr-CH" w:eastAsia="de-CH"/>
+        </w:rPr>
+        <w:t>}</w:t>
+      </w:r>
     </w:p>
     <w:p>
       <w:pPr>
@@ -2925,29 +4752,289 @@
           <w:rFonts w:ascii="Verdana" w:eastAsia="Times New Roman" w:hAnsi="Verdana" w:cs="Times New Roman"/>
           <w:sz w:val="22"/>
           <w:szCs w:val="22"/>
-          <w:lang w:eastAsia="de-CH"/>
-        </w:rPr>
-      </w:pPr>
-      <w:hyperlink r:id="rId9" w:history="1">
-        <w:r>
-          <w:rPr>
-            <w:rStyle w:val="Hyperlink"/>
-            <w:rFonts w:ascii="Verdana" w:eastAsia="Times New Roman" w:hAnsi="Verdana" w:cs="Times New Roman"/>
-            <w:sz w:val="22"/>
-            <w:szCs w:val="22"/>
-            <w:lang w:eastAsia="de-CH"/>
-          </w:rPr>
-          <w:t>Stylesheet Applikation zuordnen</w:t>
-        </w:r>
-      </w:hyperlink>
+          <w:highlight w:val="green"/>
+          <w:lang w:eastAsia="de-CH"/>
+        </w:rPr>
+      </w:pPr>
       <w:r>
         <w:rPr>
           <w:rFonts w:ascii="Verdana" w:eastAsia="Times New Roman" w:hAnsi="Verdana" w:cs="Times New Roman"/>
           <w:sz w:val="22"/>
           <w:szCs w:val="22"/>
+          <w:highlight w:val="green"/>
+          <w:lang w:eastAsia="de-CH"/>
+        </w:rPr>
+        <w:t>Stylesheet Applikation zuordnen</w:t>
+      </w:r>
+      <w:r>
+        <w:rPr>
+          <w:rFonts w:ascii="Verdana" w:eastAsia="Times New Roman" w:hAnsi="Verdana" w:cs="Times New Roman"/>
+          <w:sz w:val="22"/>
+          <w:szCs w:val="22"/>
+          <w:highlight w:val="green"/>
+          <w:lang w:eastAsia="de-CH"/>
+        </w:rPr>
+        <w:t>:</w:t>
+      </w:r>
+    </w:p>
+    <w:p>
+      <w:pPr>
+        <w:pStyle w:val="Listenabsatz"/>
+        <w:spacing w:line="240" w:lineRule="auto"/>
+        <w:rPr>
+          <w:rFonts w:ascii="Verdana" w:eastAsia="Times New Roman" w:hAnsi="Verdana" w:cs="Times New Roman"/>
+          <w:sz w:val="22"/>
+          <w:szCs w:val="22"/>
+          <w:highlight w:val="green"/>
+          <w:lang w:eastAsia="de-CH"/>
+        </w:rPr>
+      </w:pPr>
+      <w:r>
+        <w:rPr>
+          <w:rFonts w:ascii="Verdana" w:eastAsia="Times New Roman" w:hAnsi="Verdana" w:cs="Times New Roman"/>
+          <w:sz w:val="22"/>
+          <w:szCs w:val="22"/>
+          <w:highlight w:val="green"/>
+          <w:lang w:eastAsia="de-CH"/>
+        </w:rPr>
+        <w:t>In \</w:t>
+      </w:r>
+      <w:proofErr w:type="spellStart"/>
+      <w:r>
+        <w:rPr>
+          <w:rFonts w:ascii="Verdana" w:eastAsia="Times New Roman" w:hAnsi="Verdana" w:cs="Times New Roman"/>
+          <w:sz w:val="22"/>
+          <w:szCs w:val="22"/>
+          <w:highlight w:val="green"/>
+          <w:lang w:eastAsia="de-CH"/>
+        </w:rPr>
+        <w:t>app</w:t>
+      </w:r>
+      <w:proofErr w:type="spellEnd"/>
+      <w:r>
+        <w:rPr>
+          <w:rFonts w:ascii="Verdana" w:eastAsia="Times New Roman" w:hAnsi="Verdana" w:cs="Times New Roman"/>
+          <w:sz w:val="22"/>
+          <w:szCs w:val="22"/>
+          <w:highlight w:val="green"/>
+          <w:lang w:eastAsia="de-CH"/>
+        </w:rPr>
+        <w:t>\</w:t>
+      </w:r>
+      <w:proofErr w:type="spellStart"/>
+      <w:r>
+        <w:rPr>
+          <w:rFonts w:ascii="Verdana" w:eastAsia="Times New Roman" w:hAnsi="Verdana" w:cs="Times New Roman"/>
+          <w:sz w:val="22"/>
+          <w:szCs w:val="22"/>
+          <w:highlight w:val="green"/>
+          <w:lang w:eastAsia="de-CH"/>
+        </w:rPr>
+        <w:t>views</w:t>
+      </w:r>
+      <w:proofErr w:type="spellEnd"/>
+      <w:r>
+        <w:rPr>
+          <w:rFonts w:ascii="Verdana" w:eastAsia="Times New Roman" w:hAnsi="Verdana" w:cs="Times New Roman"/>
+          <w:sz w:val="22"/>
+          <w:szCs w:val="22"/>
+          <w:highlight w:val="green"/>
+          <w:lang w:eastAsia="de-CH"/>
+        </w:rPr>
+        <w:t>\</w:t>
+      </w:r>
+      <w:proofErr w:type="spellStart"/>
+      <w:r>
+        <w:rPr>
+          <w:rFonts w:ascii="Verdana" w:eastAsia="Times New Roman" w:hAnsi="Verdana" w:cs="Times New Roman"/>
+          <w:sz w:val="22"/>
+          <w:szCs w:val="22"/>
+          <w:highlight w:val="green"/>
+          <w:lang w:eastAsia="de-CH"/>
+        </w:rPr>
+        <w:t>layouts</w:t>
+      </w:r>
+      <w:proofErr w:type="spellEnd"/>
+      <w:r>
+        <w:rPr>
+          <w:rFonts w:ascii="Verdana" w:eastAsia="Times New Roman" w:hAnsi="Verdana" w:cs="Times New Roman"/>
+          <w:sz w:val="22"/>
+          <w:szCs w:val="22"/>
+          <w:highlight w:val="green"/>
+          <w:lang w:eastAsia="de-CH"/>
+        </w:rPr>
+        <w:t>\</w:t>
+      </w:r>
+      <w:proofErr w:type="spellStart"/>
+      <w:r>
+        <w:rPr>
+          <w:rFonts w:ascii="Verdana" w:eastAsia="Times New Roman" w:hAnsi="Verdana" w:cs="Times New Roman"/>
+          <w:sz w:val="22"/>
+          <w:szCs w:val="22"/>
+          <w:highlight w:val="green"/>
+          <w:lang w:eastAsia="de-CH"/>
+        </w:rPr>
+        <w:t>application.html.erb</w:t>
+      </w:r>
+      <w:proofErr w:type="spellEnd"/>
+      <w:r>
+        <w:rPr>
+          <w:rFonts w:ascii="Verdana" w:eastAsia="Times New Roman" w:hAnsi="Verdana" w:cs="Times New Roman"/>
+          <w:sz w:val="22"/>
+          <w:szCs w:val="22"/>
+          <w:highlight w:val="green"/>
+          <w:lang w:eastAsia="de-CH"/>
+        </w:rPr>
+        <w:t xml:space="preserve"> folgende Änderung (an der Stelle des Pfeils) vornehmen:</w:t>
+      </w:r>
+    </w:p>
+    <w:p>
+      <w:pPr>
+        <w:pStyle w:val="Listenabsatz"/>
+        <w:spacing w:line="240" w:lineRule="auto"/>
+        <w:rPr>
+          <w:rFonts w:ascii="Courier" w:eastAsia="Times New Roman" w:hAnsi="Courier" w:cs="Times New Roman"/>
+          <w:highlight w:val="green"/>
+          <w:lang w:eastAsia="de-CH"/>
+        </w:rPr>
+      </w:pPr>
+      <w:r>
+        <w:rPr>
+          <w:rFonts w:ascii="Courier" w:eastAsia="Times New Roman" w:hAnsi="Courier" w:cs="Times New Roman"/>
+          <w:highlight w:val="green"/>
+          <w:lang w:eastAsia="de-CH"/>
+        </w:rPr>
+        <w:t>&lt;</w:t>
+      </w:r>
+      <w:proofErr w:type="spellStart"/>
+      <w:r>
+        <w:rPr>
+          <w:rFonts w:ascii="Courier" w:eastAsia="Times New Roman" w:hAnsi="Courier" w:cs="Times New Roman"/>
+          <w:highlight w:val="green"/>
+          <w:lang w:eastAsia="de-CH"/>
+        </w:rPr>
+        <w:t>body</w:t>
+      </w:r>
+      <w:proofErr w:type="spellEnd"/>
+      <w:r>
+        <w:rPr>
+          <w:rFonts w:ascii="Courier" w:eastAsia="Times New Roman" w:hAnsi="Courier" w:cs="Times New Roman"/>
+          <w:highlight w:val="green"/>
           <w:lang w:eastAsia="de-CH"/>
         </w:rPr>
         <w:t xml:space="preserve"> </w:t>
+      </w:r>
+      <w:proofErr w:type="spellStart"/>
+      <w:r>
+        <w:rPr>
+          <w:rFonts w:ascii="Courier" w:eastAsia="Times New Roman" w:hAnsi="Courier" w:cs="Times New Roman"/>
+          <w:highlight w:val="green"/>
+          <w:lang w:eastAsia="de-CH"/>
+        </w:rPr>
+        <w:t>class</w:t>
+      </w:r>
+      <w:proofErr w:type="spellEnd"/>
+      <w:r>
+        <w:rPr>
+          <w:rFonts w:ascii="Courier" w:eastAsia="Times New Roman" w:hAnsi="Courier" w:cs="Times New Roman"/>
+          <w:highlight w:val="green"/>
+          <w:lang w:eastAsia="de-CH"/>
+        </w:rPr>
+        <w:t xml:space="preserve">='&lt;%= </w:t>
+      </w:r>
+      <w:proofErr w:type="spellStart"/>
+      <w:r>
+        <w:rPr>
+          <w:rFonts w:ascii="Courier" w:eastAsia="Times New Roman" w:hAnsi="Courier" w:cs="Times New Roman"/>
+          <w:highlight w:val="green"/>
+          <w:lang w:eastAsia="de-CH"/>
+        </w:rPr>
+        <w:t>controller.controller_name</w:t>
+      </w:r>
+      <w:proofErr w:type="spellEnd"/>
+      <w:r>
+        <w:rPr>
+          <w:rFonts w:ascii="Courier" w:eastAsia="Times New Roman" w:hAnsi="Courier" w:cs="Times New Roman"/>
+          <w:highlight w:val="green"/>
+          <w:lang w:eastAsia="de-CH"/>
+        </w:rPr>
+        <w:t xml:space="preserve"> %&gt;'&gt;</w:t>
+      </w:r>
+    </w:p>
+    <w:p>
+      <w:pPr>
+        <w:pStyle w:val="Listenabsatz"/>
+        <w:spacing w:line="240" w:lineRule="auto"/>
+        <w:rPr>
+          <w:rFonts w:ascii="Verdana" w:eastAsia="Times New Roman" w:hAnsi="Verdana" w:cs="Times New Roman"/>
+          <w:sz w:val="22"/>
+          <w:szCs w:val="22"/>
+          <w:highlight w:val="green"/>
+          <w:lang w:eastAsia="de-CH"/>
+        </w:rPr>
+      </w:pPr>
+      <w:r>
+        <w:rPr>
+          <w:rFonts w:ascii="Verdana" w:eastAsia="Times New Roman" w:hAnsi="Verdana" w:cs="Times New Roman"/>
+          <w:sz w:val="22"/>
+          <w:szCs w:val="22"/>
+          <w:highlight w:val="green"/>
+          <w:lang w:eastAsia="de-CH"/>
+        </w:rPr>
+        <w:lastRenderedPageBreak/>
+        <w:t>an der Stelle des Pfeils vornehmen oder</w:t>
+      </w:r>
+      <w:r>
+        <w:rPr>
+          <w:rFonts w:ascii="Verdana" w:eastAsia="Times New Roman" w:hAnsi="Verdana" w:cs="Times New Roman"/>
+          <w:sz w:val="22"/>
+          <w:szCs w:val="22"/>
+          <w:highlight w:val="green"/>
+          <w:lang w:eastAsia="de-CH"/>
+        </w:rPr>
+        <w:br/>
+      </w:r>
+      <w:r>
+        <w:rPr>
+          <w:noProof/>
+          <w:highlight w:val="green"/>
+          <w:lang w:eastAsia="de-CH"/>
+        </w:rPr>
+        <w:drawing>
+          <wp:inline distT="0" distB="0" distL="0" distR="0" wp14:anchorId="6CF5CFD8" wp14:editId="2D33829D">
+            <wp:extent cx="5410200" cy="2571750"/>
+            <wp:effectExtent l="0" t="0" r="0" b="0"/>
+            <wp:docPr id="1" name="Grafik 1"/>
+            <wp:cNvGraphicFramePr>
+              <a:graphicFrameLocks xmlns:a="http://schemas.openxmlformats.org/drawingml/2006/main" noChangeAspect="1"/>
+            </wp:cNvGraphicFramePr>
+            <a:graphic xmlns:a="http://schemas.openxmlformats.org/drawingml/2006/main">
+              <a:graphicData uri="http://schemas.openxmlformats.org/drawingml/2006/picture">
+                <pic:pic xmlns:pic="http://schemas.openxmlformats.org/drawingml/2006/picture">
+                  <pic:nvPicPr>
+                    <pic:cNvPr id="0" name=""/>
+                    <pic:cNvPicPr/>
+                  </pic:nvPicPr>
+                  <pic:blipFill>
+                    <a:blip r:embed="rId8"/>
+                    <a:stretch>
+                      <a:fillRect/>
+                    </a:stretch>
+                  </pic:blipFill>
+                  <pic:spPr>
+                    <a:xfrm>
+                      <a:off x="0" y="0"/>
+                      <a:ext cx="5410200" cy="2571750"/>
+                    </a:xfrm>
+                    <a:prstGeom prst="rect">
+                      <a:avLst/>
+                    </a:prstGeom>
+                  </pic:spPr>
+                </pic:pic>
+              </a:graphicData>
+            </a:graphic>
+          </wp:inline>
+        </w:drawing>
       </w:r>
     </w:p>
     <w:p>
@@ -2962,21 +5049,1547 @@
           <w:rFonts w:ascii="Verdana" w:eastAsia="Times New Roman" w:hAnsi="Verdana" w:cs="Times New Roman"/>
           <w:sz w:val="22"/>
           <w:szCs w:val="22"/>
-          <w:lang w:eastAsia="de-CH"/>
-        </w:rPr>
-      </w:pPr>
-      <w:hyperlink r:id="rId10" w:history="1">
-        <w:r>
-          <w:rPr>
-            <w:rStyle w:val="Hyperlink"/>
-            <w:rFonts w:ascii="Verdana" w:eastAsia="Times New Roman" w:hAnsi="Verdana" w:cs="Times New Roman"/>
-            <w:sz w:val="22"/>
-            <w:szCs w:val="22"/>
-            <w:lang w:eastAsia="de-CH"/>
-          </w:rPr>
-          <w:t>Template für Liste Anpassen</w:t>
-        </w:r>
-      </w:hyperlink>
+          <w:highlight w:val="green"/>
+          <w:lang w:eastAsia="de-CH"/>
+        </w:rPr>
+      </w:pPr>
+      <w:r>
+        <w:rPr>
+          <w:rFonts w:ascii="Verdana" w:eastAsia="Times New Roman" w:hAnsi="Verdana" w:cs="Times New Roman"/>
+          <w:sz w:val="22"/>
+          <w:szCs w:val="22"/>
+          <w:highlight w:val="green"/>
+          <w:lang w:eastAsia="de-CH"/>
+        </w:rPr>
+        <w:t>Template für Liste Anpassen</w:t>
+      </w:r>
+    </w:p>
+    <w:p>
+      <w:pPr>
+        <w:pStyle w:val="Listenabsatz"/>
+        <w:spacing w:line="240" w:lineRule="auto"/>
+        <w:rPr>
+          <w:rFonts w:ascii="Verdana" w:eastAsia="Times New Roman" w:hAnsi="Verdana" w:cs="Times New Roman"/>
+          <w:sz w:val="22"/>
+          <w:szCs w:val="22"/>
+          <w:highlight w:val="green"/>
+          <w:lang w:eastAsia="de-CH"/>
+        </w:rPr>
+      </w:pPr>
+      <w:r>
+        <w:rPr>
+          <w:rFonts w:ascii="Verdana" w:eastAsia="Times New Roman" w:hAnsi="Verdana" w:cs="Times New Roman"/>
+          <w:sz w:val="22"/>
+          <w:szCs w:val="22"/>
+          <w:highlight w:val="green"/>
+          <w:lang w:eastAsia="de-CH"/>
+        </w:rPr>
+        <w:t xml:space="preserve">Folgende Codes in </w:t>
+      </w:r>
+      <w:r>
+        <w:rPr>
+          <w:rFonts w:ascii="Verdana" w:eastAsia="Times New Roman" w:hAnsi="Verdana" w:cs="Times New Roman"/>
+          <w:sz w:val="22"/>
+          <w:szCs w:val="22"/>
+          <w:highlight w:val="green"/>
+          <w:lang w:eastAsia="de-CH"/>
+        </w:rPr>
+        <w:t>\</w:t>
+      </w:r>
+      <w:proofErr w:type="spellStart"/>
+      <w:r>
+        <w:rPr>
+          <w:rFonts w:ascii="Verdana" w:eastAsia="Times New Roman" w:hAnsi="Verdana" w:cs="Times New Roman"/>
+          <w:sz w:val="22"/>
+          <w:szCs w:val="22"/>
+          <w:highlight w:val="green"/>
+          <w:lang w:eastAsia="de-CH"/>
+        </w:rPr>
+        <w:t>app</w:t>
+      </w:r>
+      <w:proofErr w:type="spellEnd"/>
+      <w:r>
+        <w:rPr>
+          <w:rFonts w:ascii="Verdana" w:eastAsia="Times New Roman" w:hAnsi="Verdana" w:cs="Times New Roman"/>
+          <w:sz w:val="22"/>
+          <w:szCs w:val="22"/>
+          <w:highlight w:val="green"/>
+          <w:lang w:eastAsia="de-CH"/>
+        </w:rPr>
+        <w:t>\</w:t>
+      </w:r>
+      <w:proofErr w:type="spellStart"/>
+      <w:r>
+        <w:rPr>
+          <w:rFonts w:ascii="Verdana" w:eastAsia="Times New Roman" w:hAnsi="Verdana" w:cs="Times New Roman"/>
+          <w:sz w:val="22"/>
+          <w:szCs w:val="22"/>
+          <w:highlight w:val="green"/>
+          <w:lang w:eastAsia="de-CH"/>
+        </w:rPr>
+        <w:t>views</w:t>
+      </w:r>
+      <w:proofErr w:type="spellEnd"/>
+      <w:r>
+        <w:rPr>
+          <w:rFonts w:ascii="Verdana" w:eastAsia="Times New Roman" w:hAnsi="Verdana" w:cs="Times New Roman"/>
+          <w:sz w:val="22"/>
+          <w:szCs w:val="22"/>
+          <w:highlight w:val="green"/>
+          <w:lang w:eastAsia="de-CH"/>
+        </w:rPr>
+        <w:t>\</w:t>
+      </w:r>
+      <w:proofErr w:type="spellStart"/>
+      <w:r>
+        <w:rPr>
+          <w:rFonts w:ascii="Verdana" w:eastAsia="Times New Roman" w:hAnsi="Verdana" w:cs="Times New Roman"/>
+          <w:sz w:val="22"/>
+          <w:szCs w:val="22"/>
+          <w:highlight w:val="green"/>
+          <w:lang w:eastAsia="de-CH"/>
+        </w:rPr>
+        <w:t>products</w:t>
+      </w:r>
+      <w:proofErr w:type="spellEnd"/>
+      <w:r>
+        <w:rPr>
+          <w:rFonts w:ascii="Verdana" w:eastAsia="Times New Roman" w:hAnsi="Verdana" w:cs="Times New Roman"/>
+          <w:sz w:val="22"/>
+          <w:szCs w:val="22"/>
+          <w:highlight w:val="green"/>
+          <w:lang w:eastAsia="de-CH"/>
+        </w:rPr>
+        <w:t>\</w:t>
+      </w:r>
+      <w:proofErr w:type="spellStart"/>
+      <w:r>
+        <w:rPr>
+          <w:rFonts w:ascii="Verdana" w:eastAsia="Times New Roman" w:hAnsi="Verdana" w:cs="Times New Roman"/>
+          <w:sz w:val="22"/>
+          <w:szCs w:val="22"/>
+          <w:highlight w:val="green"/>
+          <w:lang w:eastAsia="de-CH"/>
+        </w:rPr>
+        <w:t>index.html.erb</w:t>
+      </w:r>
+      <w:proofErr w:type="spellEnd"/>
+      <w:r>
+        <w:rPr>
+          <w:rFonts w:ascii="Verdana" w:eastAsia="Times New Roman" w:hAnsi="Verdana" w:cs="Times New Roman"/>
+          <w:sz w:val="22"/>
+          <w:szCs w:val="22"/>
+          <w:highlight w:val="green"/>
+          <w:lang w:eastAsia="de-CH"/>
+        </w:rPr>
+        <w:t xml:space="preserve"> </w:t>
+      </w:r>
+      <w:r>
+        <w:rPr>
+          <w:rFonts w:ascii="Verdana" w:eastAsia="Times New Roman" w:hAnsi="Verdana" w:cs="Times New Roman"/>
+          <w:sz w:val="22"/>
+          <w:szCs w:val="22"/>
+          <w:highlight w:val="green"/>
+          <w:lang w:eastAsia="de-CH"/>
+        </w:rPr>
+        <w:t>integrieren.</w:t>
+      </w:r>
+    </w:p>
+    <w:p>
+      <w:pPr>
+        <w:pStyle w:val="Listenabsatz"/>
+        <w:spacing w:line="240" w:lineRule="auto"/>
+        <w:rPr>
+          <w:rFonts w:ascii="Courier" w:eastAsia="Times New Roman" w:hAnsi="Courier" w:cs="Times New Roman"/>
+          <w:highlight w:val="green"/>
+          <w:lang w:eastAsia="de-CH"/>
+        </w:rPr>
+      </w:pPr>
+      <w:r>
+        <w:rPr>
+          <w:rFonts w:ascii="Courier" w:eastAsia="Times New Roman" w:hAnsi="Courier" w:cs="Times New Roman"/>
+          <w:highlight w:val="green"/>
+          <w:lang w:eastAsia="de-CH"/>
+        </w:rPr>
+        <w:t>#</w:t>
+      </w:r>
+      <w:proofErr w:type="spellStart"/>
+      <w:r>
+        <w:rPr>
+          <w:rFonts w:ascii="Courier" w:eastAsia="Times New Roman" w:hAnsi="Courier" w:cs="Times New Roman"/>
+          <w:highlight w:val="green"/>
+          <w:lang w:eastAsia="de-CH"/>
+        </w:rPr>
+        <w:t>encoding</w:t>
+      </w:r>
+      <w:proofErr w:type="spellEnd"/>
+      <w:r>
+        <w:rPr>
+          <w:rFonts w:ascii="Courier" w:eastAsia="Times New Roman" w:hAnsi="Courier" w:cs="Times New Roman"/>
+          <w:highlight w:val="green"/>
+          <w:lang w:eastAsia="de-CH"/>
+        </w:rPr>
+        <w:t>: UTF-8</w:t>
+      </w:r>
+    </w:p>
+    <w:p>
+      <w:pPr>
+        <w:pStyle w:val="Listenabsatz"/>
+        <w:spacing w:line="240" w:lineRule="auto"/>
+        <w:rPr>
+          <w:rFonts w:ascii="Courier" w:eastAsia="Times New Roman" w:hAnsi="Courier" w:cs="Times New Roman"/>
+          <w:highlight w:val="green"/>
+          <w:lang w:eastAsia="de-CH"/>
+        </w:rPr>
+      </w:pPr>
+      <w:r>
+        <w:rPr>
+          <w:rFonts w:ascii="Courier" w:eastAsia="Times New Roman" w:hAnsi="Courier" w:cs="Times New Roman"/>
+          <w:highlight w:val="green"/>
+          <w:lang w:eastAsia="de-CH"/>
+        </w:rPr>
+        <w:t>&lt;h1&gt;Produktliste&lt;/h1&gt;</w:t>
+      </w:r>
+    </w:p>
+    <w:p>
+      <w:pPr>
+        <w:pStyle w:val="Listenabsatz"/>
+        <w:spacing w:line="240" w:lineRule="auto"/>
+        <w:rPr>
+          <w:rFonts w:ascii="Courier" w:eastAsia="Times New Roman" w:hAnsi="Courier" w:cs="Times New Roman"/>
+          <w:highlight w:val="green"/>
+          <w:lang w:eastAsia="de-CH"/>
+        </w:rPr>
+      </w:pPr>
+    </w:p>
+    <w:p>
+      <w:pPr>
+        <w:pStyle w:val="Listenabsatz"/>
+        <w:spacing w:line="240" w:lineRule="auto"/>
+        <w:rPr>
+          <w:rFonts w:ascii="Courier" w:eastAsia="Times New Roman" w:hAnsi="Courier" w:cs="Times New Roman"/>
+          <w:highlight w:val="green"/>
+          <w:lang w:eastAsia="de-CH"/>
+        </w:rPr>
+      </w:pPr>
+      <w:r>
+        <w:rPr>
+          <w:rFonts w:ascii="Courier" w:eastAsia="Times New Roman" w:hAnsi="Courier" w:cs="Times New Roman"/>
+          <w:highlight w:val="green"/>
+          <w:lang w:eastAsia="de-CH"/>
+        </w:rPr>
+        <w:t>&lt;</w:t>
+      </w:r>
+      <w:proofErr w:type="gramStart"/>
+      <w:r>
+        <w:rPr>
+          <w:rFonts w:ascii="Courier" w:eastAsia="Times New Roman" w:hAnsi="Courier" w:cs="Times New Roman"/>
+          <w:highlight w:val="green"/>
+          <w:lang w:eastAsia="de-CH"/>
+        </w:rPr>
+        <w:t>table</w:t>
+      </w:r>
+      <w:proofErr w:type="gramEnd"/>
+      <w:r>
+        <w:rPr>
+          <w:rFonts w:ascii="Courier" w:eastAsia="Times New Roman" w:hAnsi="Courier" w:cs="Times New Roman"/>
+          <w:highlight w:val="green"/>
+          <w:lang w:eastAsia="de-CH"/>
+        </w:rPr>
+        <w:t>&gt;</w:t>
+      </w:r>
+    </w:p>
+    <w:p>
+      <w:pPr>
+        <w:pStyle w:val="Listenabsatz"/>
+        <w:spacing w:line="240" w:lineRule="auto"/>
+        <w:rPr>
+          <w:rFonts w:ascii="Courier" w:eastAsia="Times New Roman" w:hAnsi="Courier" w:cs="Times New Roman"/>
+          <w:highlight w:val="green"/>
+          <w:lang w:eastAsia="de-CH"/>
+        </w:rPr>
+      </w:pPr>
+      <w:r>
+        <w:rPr>
+          <w:rFonts w:ascii="Courier" w:eastAsia="Times New Roman" w:hAnsi="Courier" w:cs="Times New Roman"/>
+          <w:highlight w:val="green"/>
+          <w:lang w:eastAsia="de-CH"/>
+        </w:rPr>
+        <w:t>&lt;% @</w:t>
+      </w:r>
+      <w:proofErr w:type="spellStart"/>
+      <w:r>
+        <w:rPr>
+          <w:rFonts w:ascii="Courier" w:eastAsia="Times New Roman" w:hAnsi="Courier" w:cs="Times New Roman"/>
+          <w:highlight w:val="green"/>
+          <w:lang w:eastAsia="de-CH"/>
+        </w:rPr>
+        <w:t>products.each</w:t>
+      </w:r>
+      <w:proofErr w:type="spellEnd"/>
+      <w:r>
+        <w:rPr>
+          <w:rFonts w:ascii="Courier" w:eastAsia="Times New Roman" w:hAnsi="Courier" w:cs="Times New Roman"/>
+          <w:highlight w:val="green"/>
+          <w:lang w:eastAsia="de-CH"/>
+        </w:rPr>
+        <w:t xml:space="preserve"> do |</w:t>
+      </w:r>
+      <w:proofErr w:type="spellStart"/>
+      <w:r>
+        <w:rPr>
+          <w:rFonts w:ascii="Courier" w:eastAsia="Times New Roman" w:hAnsi="Courier" w:cs="Times New Roman"/>
+          <w:highlight w:val="green"/>
+          <w:lang w:eastAsia="de-CH"/>
+        </w:rPr>
+        <w:t>product</w:t>
+      </w:r>
+      <w:proofErr w:type="spellEnd"/>
+      <w:r>
+        <w:rPr>
+          <w:rFonts w:ascii="Courier" w:eastAsia="Times New Roman" w:hAnsi="Courier" w:cs="Times New Roman"/>
+          <w:highlight w:val="green"/>
+          <w:lang w:eastAsia="de-CH"/>
+        </w:rPr>
+        <w:t>| %&gt;</w:t>
+      </w:r>
+    </w:p>
+    <w:p>
+      <w:pPr>
+        <w:pStyle w:val="Listenabsatz"/>
+        <w:spacing w:line="240" w:lineRule="auto"/>
+        <w:rPr>
+          <w:rFonts w:ascii="Courier" w:eastAsia="Times New Roman" w:hAnsi="Courier" w:cs="Times New Roman"/>
+          <w:highlight w:val="green"/>
+          <w:lang w:eastAsia="de-CH"/>
+        </w:rPr>
+      </w:pPr>
+      <w:r>
+        <w:rPr>
+          <w:rFonts w:ascii="Courier" w:eastAsia="Times New Roman" w:hAnsi="Courier" w:cs="Times New Roman"/>
+          <w:highlight w:val="green"/>
+          <w:lang w:eastAsia="de-CH"/>
+        </w:rPr>
+        <w:t xml:space="preserve">  &lt;tr class="&lt;%= </w:t>
+      </w:r>
+      <w:proofErr w:type="gramStart"/>
+      <w:r>
+        <w:rPr>
+          <w:rFonts w:ascii="Courier" w:eastAsia="Times New Roman" w:hAnsi="Courier" w:cs="Times New Roman"/>
+          <w:highlight w:val="green"/>
+          <w:lang w:eastAsia="de-CH"/>
+        </w:rPr>
+        <w:t>cycle(</w:t>
+      </w:r>
+      <w:proofErr w:type="gramEnd"/>
+      <w:r>
+        <w:rPr>
+          <w:rFonts w:ascii="Courier" w:eastAsia="Times New Roman" w:hAnsi="Courier" w:cs="Times New Roman"/>
+          <w:highlight w:val="green"/>
+          <w:lang w:eastAsia="de-CH"/>
+        </w:rPr>
+        <w:t>'</w:t>
+      </w:r>
+      <w:proofErr w:type="spellStart"/>
+      <w:r>
+        <w:rPr>
+          <w:rFonts w:ascii="Courier" w:eastAsia="Times New Roman" w:hAnsi="Courier" w:cs="Times New Roman"/>
+          <w:highlight w:val="green"/>
+          <w:lang w:eastAsia="de-CH"/>
+        </w:rPr>
+        <w:t>list_line_odd</w:t>
+      </w:r>
+      <w:proofErr w:type="spellEnd"/>
+      <w:r>
+        <w:rPr>
+          <w:rFonts w:ascii="Courier" w:eastAsia="Times New Roman" w:hAnsi="Courier" w:cs="Times New Roman"/>
+          <w:highlight w:val="green"/>
+          <w:lang w:eastAsia="de-CH"/>
+        </w:rPr>
+        <w:t>', '</w:t>
+      </w:r>
+      <w:proofErr w:type="spellStart"/>
+      <w:r>
+        <w:rPr>
+          <w:rFonts w:ascii="Courier" w:eastAsia="Times New Roman" w:hAnsi="Courier" w:cs="Times New Roman"/>
+          <w:highlight w:val="green"/>
+          <w:lang w:eastAsia="de-CH"/>
+        </w:rPr>
+        <w:t>list_line_even</w:t>
+      </w:r>
+      <w:proofErr w:type="spellEnd"/>
+      <w:r>
+        <w:rPr>
+          <w:rFonts w:ascii="Courier" w:eastAsia="Times New Roman" w:hAnsi="Courier" w:cs="Times New Roman"/>
+          <w:highlight w:val="green"/>
+          <w:lang w:eastAsia="de-CH"/>
+        </w:rPr>
+        <w:t>') %&gt;"&gt;</w:t>
+      </w:r>
+    </w:p>
+    <w:p>
+      <w:pPr>
+        <w:pStyle w:val="Listenabsatz"/>
+        <w:spacing w:line="240" w:lineRule="auto"/>
+        <w:rPr>
+          <w:rFonts w:ascii="Courier" w:eastAsia="Times New Roman" w:hAnsi="Courier" w:cs="Times New Roman"/>
+          <w:highlight w:val="green"/>
+          <w:lang w:eastAsia="de-CH"/>
+        </w:rPr>
+      </w:pPr>
+      <w:r>
+        <w:rPr>
+          <w:rFonts w:ascii="Courier" w:eastAsia="Times New Roman" w:hAnsi="Courier" w:cs="Times New Roman"/>
+          <w:highlight w:val="green"/>
+          <w:lang w:eastAsia="de-CH"/>
+        </w:rPr>
+        <w:tab/>
+        <w:t>&lt;</w:t>
+      </w:r>
+      <w:proofErr w:type="gramStart"/>
+      <w:r>
+        <w:rPr>
+          <w:rFonts w:ascii="Courier" w:eastAsia="Times New Roman" w:hAnsi="Courier" w:cs="Times New Roman"/>
+          <w:highlight w:val="green"/>
+          <w:lang w:eastAsia="de-CH"/>
+        </w:rPr>
+        <w:t>td</w:t>
+      </w:r>
+      <w:proofErr w:type="gramEnd"/>
+      <w:r>
+        <w:rPr>
+          <w:rFonts w:ascii="Courier" w:eastAsia="Times New Roman" w:hAnsi="Courier" w:cs="Times New Roman"/>
+          <w:highlight w:val="green"/>
+          <w:lang w:eastAsia="de-CH"/>
+        </w:rPr>
+        <w:t>&gt;</w:t>
+      </w:r>
+    </w:p>
+    <w:p>
+      <w:pPr>
+        <w:pStyle w:val="Listenabsatz"/>
+        <w:spacing w:line="240" w:lineRule="auto"/>
+        <w:rPr>
+          <w:rFonts w:ascii="Courier" w:eastAsia="Times New Roman" w:hAnsi="Courier" w:cs="Times New Roman"/>
+          <w:highlight w:val="green"/>
+          <w:lang w:eastAsia="de-CH"/>
+        </w:rPr>
+      </w:pPr>
+      <w:r>
+        <w:rPr>
+          <w:rFonts w:ascii="Courier" w:eastAsia="Times New Roman" w:hAnsi="Courier" w:cs="Times New Roman"/>
+          <w:highlight w:val="green"/>
+          <w:lang w:eastAsia="de-CH"/>
+        </w:rPr>
+        <w:tab/>
+        <w:t xml:space="preserve">  &lt;%= </w:t>
+      </w:r>
+      <w:proofErr w:type="spellStart"/>
+      <w:r>
+        <w:rPr>
+          <w:rFonts w:ascii="Courier" w:eastAsia="Times New Roman" w:hAnsi="Courier" w:cs="Times New Roman"/>
+          <w:highlight w:val="green"/>
+          <w:lang w:eastAsia="de-CH"/>
+        </w:rPr>
+        <w:t>image_</w:t>
+      </w:r>
+      <w:proofErr w:type="gramStart"/>
+      <w:r>
+        <w:rPr>
+          <w:rFonts w:ascii="Courier" w:eastAsia="Times New Roman" w:hAnsi="Courier" w:cs="Times New Roman"/>
+          <w:highlight w:val="green"/>
+          <w:lang w:eastAsia="de-CH"/>
+        </w:rPr>
+        <w:t>tag</w:t>
+      </w:r>
+      <w:proofErr w:type="spellEnd"/>
+      <w:r>
+        <w:rPr>
+          <w:rFonts w:ascii="Courier" w:eastAsia="Times New Roman" w:hAnsi="Courier" w:cs="Times New Roman"/>
+          <w:highlight w:val="green"/>
+          <w:lang w:eastAsia="de-CH"/>
+        </w:rPr>
+        <w:t>(</w:t>
+      </w:r>
+      <w:proofErr w:type="spellStart"/>
+      <w:proofErr w:type="gramEnd"/>
+      <w:r>
+        <w:rPr>
+          <w:rFonts w:ascii="Courier" w:eastAsia="Times New Roman" w:hAnsi="Courier" w:cs="Times New Roman"/>
+          <w:highlight w:val="green"/>
+          <w:lang w:eastAsia="de-CH"/>
+        </w:rPr>
+        <w:t>product.image_url</w:t>
+      </w:r>
+      <w:proofErr w:type="spellEnd"/>
+      <w:r>
+        <w:rPr>
+          <w:rFonts w:ascii="Courier" w:eastAsia="Times New Roman" w:hAnsi="Courier" w:cs="Times New Roman"/>
+          <w:highlight w:val="green"/>
+          <w:lang w:eastAsia="de-CH"/>
+        </w:rPr>
+        <w:t>, class: '</w:t>
+      </w:r>
+      <w:proofErr w:type="spellStart"/>
+      <w:r>
+        <w:rPr>
+          <w:rFonts w:ascii="Courier" w:eastAsia="Times New Roman" w:hAnsi="Courier" w:cs="Times New Roman"/>
+          <w:highlight w:val="green"/>
+          <w:lang w:eastAsia="de-CH"/>
+        </w:rPr>
+        <w:t>list_image</w:t>
+      </w:r>
+      <w:proofErr w:type="spellEnd"/>
+      <w:r>
+        <w:rPr>
+          <w:rFonts w:ascii="Courier" w:eastAsia="Times New Roman" w:hAnsi="Courier" w:cs="Times New Roman"/>
+          <w:highlight w:val="green"/>
+          <w:lang w:eastAsia="de-CH"/>
+        </w:rPr>
+        <w:t>') %&gt;</w:t>
+      </w:r>
+    </w:p>
+    <w:p>
+      <w:pPr>
+        <w:pStyle w:val="Listenabsatz"/>
+        <w:spacing w:line="240" w:lineRule="auto"/>
+        <w:rPr>
+          <w:rFonts w:ascii="Courier" w:eastAsia="Times New Roman" w:hAnsi="Courier" w:cs="Times New Roman"/>
+          <w:highlight w:val="green"/>
+          <w:lang w:eastAsia="de-CH"/>
+        </w:rPr>
+      </w:pPr>
+      <w:r>
+        <w:rPr>
+          <w:rFonts w:ascii="Courier" w:eastAsia="Times New Roman" w:hAnsi="Courier" w:cs="Times New Roman"/>
+          <w:highlight w:val="green"/>
+          <w:lang w:eastAsia="de-CH"/>
+        </w:rPr>
+        <w:tab/>
+        <w:t>&lt;/</w:t>
+      </w:r>
+      <w:proofErr w:type="gramStart"/>
+      <w:r>
+        <w:rPr>
+          <w:rFonts w:ascii="Courier" w:eastAsia="Times New Roman" w:hAnsi="Courier" w:cs="Times New Roman"/>
+          <w:highlight w:val="green"/>
+          <w:lang w:eastAsia="de-CH"/>
+        </w:rPr>
+        <w:t>td</w:t>
+      </w:r>
+      <w:proofErr w:type="gramEnd"/>
+      <w:r>
+        <w:rPr>
+          <w:rFonts w:ascii="Courier" w:eastAsia="Times New Roman" w:hAnsi="Courier" w:cs="Times New Roman"/>
+          <w:highlight w:val="green"/>
+          <w:lang w:eastAsia="de-CH"/>
+        </w:rPr>
+        <w:t>&gt;</w:t>
+      </w:r>
+    </w:p>
+    <w:p>
+      <w:pPr>
+        <w:pStyle w:val="Listenabsatz"/>
+        <w:spacing w:line="240" w:lineRule="auto"/>
+        <w:rPr>
+          <w:rFonts w:ascii="Courier" w:eastAsia="Times New Roman" w:hAnsi="Courier" w:cs="Times New Roman"/>
+          <w:highlight w:val="green"/>
+          <w:lang w:eastAsia="de-CH"/>
+        </w:rPr>
+      </w:pPr>
+      <w:r>
+        <w:rPr>
+          <w:rFonts w:ascii="Courier" w:eastAsia="Times New Roman" w:hAnsi="Courier" w:cs="Times New Roman"/>
+          <w:highlight w:val="green"/>
+          <w:lang w:eastAsia="de-CH"/>
+        </w:rPr>
+        <w:tab/>
+        <w:t>&lt;td class="</w:t>
+      </w:r>
+      <w:proofErr w:type="spellStart"/>
+      <w:r>
+        <w:rPr>
+          <w:rFonts w:ascii="Courier" w:eastAsia="Times New Roman" w:hAnsi="Courier" w:cs="Times New Roman"/>
+          <w:highlight w:val="green"/>
+          <w:lang w:eastAsia="de-CH"/>
+        </w:rPr>
+        <w:t>list_description</w:t>
+      </w:r>
+      <w:proofErr w:type="spellEnd"/>
+      <w:r>
+        <w:rPr>
+          <w:rFonts w:ascii="Courier" w:eastAsia="Times New Roman" w:hAnsi="Courier" w:cs="Times New Roman"/>
+          <w:highlight w:val="green"/>
+          <w:lang w:eastAsia="de-CH"/>
+        </w:rPr>
+        <w:t>"&gt;</w:t>
+      </w:r>
+    </w:p>
+    <w:p>
+      <w:pPr>
+        <w:pStyle w:val="Listenabsatz"/>
+        <w:spacing w:line="240" w:lineRule="auto"/>
+        <w:rPr>
+          <w:rFonts w:ascii="Courier" w:eastAsia="Times New Roman" w:hAnsi="Courier" w:cs="Times New Roman"/>
+          <w:highlight w:val="green"/>
+          <w:lang w:eastAsia="de-CH"/>
+        </w:rPr>
+      </w:pPr>
+      <w:r>
+        <w:rPr>
+          <w:rFonts w:ascii="Courier" w:eastAsia="Times New Roman" w:hAnsi="Courier" w:cs="Times New Roman"/>
+          <w:highlight w:val="green"/>
+          <w:lang w:eastAsia="de-CH"/>
+        </w:rPr>
+        <w:tab/>
+        <w:t xml:space="preserve">  &lt;</w:t>
+      </w:r>
+      <w:proofErr w:type="gramStart"/>
+      <w:r>
+        <w:rPr>
+          <w:rFonts w:ascii="Courier" w:eastAsia="Times New Roman" w:hAnsi="Courier" w:cs="Times New Roman"/>
+          <w:highlight w:val="green"/>
+          <w:lang w:eastAsia="de-CH"/>
+        </w:rPr>
+        <w:t>dl</w:t>
+      </w:r>
+      <w:proofErr w:type="gramEnd"/>
+      <w:r>
+        <w:rPr>
+          <w:rFonts w:ascii="Courier" w:eastAsia="Times New Roman" w:hAnsi="Courier" w:cs="Times New Roman"/>
+          <w:highlight w:val="green"/>
+          <w:lang w:eastAsia="de-CH"/>
+        </w:rPr>
+        <w:t>&gt;</w:t>
+      </w:r>
+    </w:p>
+    <w:p>
+      <w:pPr>
+        <w:pStyle w:val="Listenabsatz"/>
+        <w:spacing w:line="240" w:lineRule="auto"/>
+        <w:rPr>
+          <w:rFonts w:ascii="Courier" w:eastAsia="Times New Roman" w:hAnsi="Courier" w:cs="Times New Roman"/>
+          <w:highlight w:val="green"/>
+          <w:lang w:eastAsia="de-CH"/>
+        </w:rPr>
+      </w:pPr>
+      <w:r>
+        <w:rPr>
+          <w:rFonts w:ascii="Courier" w:eastAsia="Times New Roman" w:hAnsi="Courier" w:cs="Times New Roman"/>
+          <w:highlight w:val="green"/>
+          <w:lang w:eastAsia="de-CH"/>
+        </w:rPr>
+        <w:tab/>
+      </w:r>
+      <w:r>
+        <w:rPr>
+          <w:rFonts w:ascii="Courier" w:eastAsia="Times New Roman" w:hAnsi="Courier" w:cs="Times New Roman"/>
+          <w:highlight w:val="green"/>
+          <w:lang w:eastAsia="de-CH"/>
+        </w:rPr>
+        <w:tab/>
+        <w:t>&lt;</w:t>
+      </w:r>
+      <w:proofErr w:type="spellStart"/>
+      <w:proofErr w:type="gramStart"/>
+      <w:r>
+        <w:rPr>
+          <w:rFonts w:ascii="Courier" w:eastAsia="Times New Roman" w:hAnsi="Courier" w:cs="Times New Roman"/>
+          <w:highlight w:val="green"/>
+          <w:lang w:eastAsia="de-CH"/>
+        </w:rPr>
+        <w:t>dt</w:t>
+      </w:r>
+      <w:proofErr w:type="spellEnd"/>
+      <w:proofErr w:type="gramEnd"/>
+      <w:r>
+        <w:rPr>
+          <w:rFonts w:ascii="Courier" w:eastAsia="Times New Roman" w:hAnsi="Courier" w:cs="Times New Roman"/>
+          <w:highlight w:val="green"/>
+          <w:lang w:eastAsia="de-CH"/>
+        </w:rPr>
+        <w:t xml:space="preserve">&gt;&lt;%= </w:t>
+      </w:r>
+      <w:proofErr w:type="spellStart"/>
+      <w:r>
+        <w:rPr>
+          <w:rFonts w:ascii="Courier" w:eastAsia="Times New Roman" w:hAnsi="Courier" w:cs="Times New Roman"/>
+          <w:highlight w:val="green"/>
+          <w:lang w:eastAsia="de-CH"/>
+        </w:rPr>
+        <w:t>product.title</w:t>
+      </w:r>
+      <w:proofErr w:type="spellEnd"/>
+      <w:r>
+        <w:rPr>
+          <w:rFonts w:ascii="Courier" w:eastAsia="Times New Roman" w:hAnsi="Courier" w:cs="Times New Roman"/>
+          <w:highlight w:val="green"/>
+          <w:lang w:eastAsia="de-CH"/>
+        </w:rPr>
+        <w:t xml:space="preserve"> %&gt;&lt;/</w:t>
+      </w:r>
+      <w:proofErr w:type="spellStart"/>
+      <w:r>
+        <w:rPr>
+          <w:rFonts w:ascii="Courier" w:eastAsia="Times New Roman" w:hAnsi="Courier" w:cs="Times New Roman"/>
+          <w:highlight w:val="green"/>
+          <w:lang w:eastAsia="de-CH"/>
+        </w:rPr>
+        <w:t>dt</w:t>
+      </w:r>
+      <w:proofErr w:type="spellEnd"/>
+      <w:r>
+        <w:rPr>
+          <w:rFonts w:ascii="Courier" w:eastAsia="Times New Roman" w:hAnsi="Courier" w:cs="Times New Roman"/>
+          <w:highlight w:val="green"/>
+          <w:lang w:eastAsia="de-CH"/>
+        </w:rPr>
+        <w:t>&gt;</w:t>
+      </w:r>
+    </w:p>
+    <w:p>
+      <w:pPr>
+        <w:pStyle w:val="Listenabsatz"/>
+        <w:spacing w:line="240" w:lineRule="auto"/>
+        <w:rPr>
+          <w:rFonts w:ascii="Courier" w:eastAsia="Times New Roman" w:hAnsi="Courier" w:cs="Times New Roman"/>
+          <w:highlight w:val="green"/>
+          <w:lang w:eastAsia="de-CH"/>
+        </w:rPr>
+      </w:pPr>
+      <w:r>
+        <w:rPr>
+          <w:rFonts w:ascii="Courier" w:eastAsia="Times New Roman" w:hAnsi="Courier" w:cs="Times New Roman"/>
+          <w:highlight w:val="green"/>
+          <w:lang w:eastAsia="de-CH"/>
+        </w:rPr>
+        <w:tab/>
+      </w:r>
+      <w:r>
+        <w:rPr>
+          <w:rFonts w:ascii="Courier" w:eastAsia="Times New Roman" w:hAnsi="Courier" w:cs="Times New Roman"/>
+          <w:highlight w:val="green"/>
+          <w:lang w:eastAsia="de-CH"/>
+        </w:rPr>
+        <w:tab/>
+        <w:t xml:space="preserve">&lt;dd&gt;&lt;%= </w:t>
+      </w:r>
+      <w:proofErr w:type="spellStart"/>
+      <w:proofErr w:type="gramStart"/>
+      <w:r>
+        <w:rPr>
+          <w:rFonts w:ascii="Courier" w:eastAsia="Times New Roman" w:hAnsi="Courier" w:cs="Times New Roman"/>
+          <w:highlight w:val="green"/>
+          <w:lang w:eastAsia="de-CH"/>
+        </w:rPr>
+        <w:t>truncate</w:t>
+      </w:r>
+      <w:proofErr w:type="spellEnd"/>
+      <w:r>
+        <w:rPr>
+          <w:rFonts w:ascii="Courier" w:eastAsia="Times New Roman" w:hAnsi="Courier" w:cs="Times New Roman"/>
+          <w:highlight w:val="green"/>
+          <w:lang w:eastAsia="de-CH"/>
+        </w:rPr>
+        <w:t>(</w:t>
+      </w:r>
+      <w:proofErr w:type="spellStart"/>
+      <w:proofErr w:type="gramEnd"/>
+      <w:r>
+        <w:rPr>
+          <w:rFonts w:ascii="Courier" w:eastAsia="Times New Roman" w:hAnsi="Courier" w:cs="Times New Roman"/>
+          <w:highlight w:val="green"/>
+          <w:lang w:eastAsia="de-CH"/>
+        </w:rPr>
+        <w:t>strip_tags</w:t>
+      </w:r>
+      <w:proofErr w:type="spellEnd"/>
+      <w:r>
+        <w:rPr>
+          <w:rFonts w:ascii="Courier" w:eastAsia="Times New Roman" w:hAnsi="Courier" w:cs="Times New Roman"/>
+          <w:highlight w:val="green"/>
+          <w:lang w:eastAsia="de-CH"/>
+        </w:rPr>
+        <w:t>(</w:t>
+      </w:r>
+      <w:proofErr w:type="spellStart"/>
+      <w:r>
+        <w:rPr>
+          <w:rFonts w:ascii="Courier" w:eastAsia="Times New Roman" w:hAnsi="Courier" w:cs="Times New Roman"/>
+          <w:highlight w:val="green"/>
+          <w:lang w:eastAsia="de-CH"/>
+        </w:rPr>
+        <w:t>product.description</w:t>
+      </w:r>
+      <w:proofErr w:type="spellEnd"/>
+      <w:r>
+        <w:rPr>
+          <w:rFonts w:ascii="Courier" w:eastAsia="Times New Roman" w:hAnsi="Courier" w:cs="Times New Roman"/>
+          <w:highlight w:val="green"/>
+          <w:lang w:eastAsia="de-CH"/>
+        </w:rPr>
+        <w:t>),</w:t>
+      </w:r>
+    </w:p>
+    <w:p>
+      <w:pPr>
+        <w:pStyle w:val="Listenabsatz"/>
+        <w:spacing w:line="240" w:lineRule="auto"/>
+        <w:rPr>
+          <w:rFonts w:ascii="Courier" w:eastAsia="Times New Roman" w:hAnsi="Courier" w:cs="Times New Roman"/>
+          <w:highlight w:val="green"/>
+          <w:lang w:eastAsia="de-CH"/>
+        </w:rPr>
+      </w:pPr>
+      <w:r>
+        <w:rPr>
+          <w:rFonts w:ascii="Courier" w:eastAsia="Times New Roman" w:hAnsi="Courier" w:cs="Times New Roman"/>
+          <w:highlight w:val="green"/>
+          <w:lang w:eastAsia="de-CH"/>
+        </w:rPr>
+        <w:tab/>
+      </w:r>
+      <w:r>
+        <w:rPr>
+          <w:rFonts w:ascii="Courier" w:eastAsia="Times New Roman" w:hAnsi="Courier" w:cs="Times New Roman"/>
+          <w:highlight w:val="green"/>
+          <w:lang w:eastAsia="de-CH"/>
+        </w:rPr>
+        <w:tab/>
+      </w:r>
+      <w:r>
+        <w:rPr>
+          <w:rFonts w:ascii="Courier" w:eastAsia="Times New Roman" w:hAnsi="Courier" w:cs="Times New Roman"/>
+          <w:highlight w:val="green"/>
+          <w:lang w:eastAsia="de-CH"/>
+        </w:rPr>
+        <w:tab/>
+        <w:t xml:space="preserve">  </w:t>
+      </w:r>
+      <w:proofErr w:type="spellStart"/>
+      <w:proofErr w:type="gramStart"/>
+      <w:r>
+        <w:rPr>
+          <w:rFonts w:ascii="Courier" w:eastAsia="Times New Roman" w:hAnsi="Courier" w:cs="Times New Roman"/>
+          <w:highlight w:val="green"/>
+          <w:lang w:eastAsia="de-CH"/>
+        </w:rPr>
+        <w:t>length</w:t>
+      </w:r>
+      <w:proofErr w:type="spellEnd"/>
+      <w:proofErr w:type="gramEnd"/>
+      <w:r>
+        <w:rPr>
+          <w:rFonts w:ascii="Courier" w:eastAsia="Times New Roman" w:hAnsi="Courier" w:cs="Times New Roman"/>
+          <w:highlight w:val="green"/>
+          <w:lang w:eastAsia="de-CH"/>
+        </w:rPr>
+        <w:t>: 80) %&gt;&lt;/dd&gt;</w:t>
+      </w:r>
+    </w:p>
+    <w:p>
+      <w:pPr>
+        <w:pStyle w:val="Listenabsatz"/>
+        <w:spacing w:line="240" w:lineRule="auto"/>
+        <w:rPr>
+          <w:rFonts w:ascii="Courier" w:eastAsia="Times New Roman" w:hAnsi="Courier" w:cs="Times New Roman"/>
+          <w:highlight w:val="green"/>
+          <w:lang w:eastAsia="de-CH"/>
+        </w:rPr>
+      </w:pPr>
+      <w:r>
+        <w:rPr>
+          <w:rFonts w:ascii="Courier" w:eastAsia="Times New Roman" w:hAnsi="Courier" w:cs="Times New Roman"/>
+          <w:highlight w:val="green"/>
+          <w:lang w:eastAsia="de-CH"/>
+        </w:rPr>
+        <w:tab/>
+        <w:t xml:space="preserve">  &lt;/</w:t>
+      </w:r>
+      <w:proofErr w:type="gramStart"/>
+      <w:r>
+        <w:rPr>
+          <w:rFonts w:ascii="Courier" w:eastAsia="Times New Roman" w:hAnsi="Courier" w:cs="Times New Roman"/>
+          <w:highlight w:val="green"/>
+          <w:lang w:eastAsia="de-CH"/>
+        </w:rPr>
+        <w:t>dl</w:t>
+      </w:r>
+      <w:proofErr w:type="gramEnd"/>
+      <w:r>
+        <w:rPr>
+          <w:rFonts w:ascii="Courier" w:eastAsia="Times New Roman" w:hAnsi="Courier" w:cs="Times New Roman"/>
+          <w:highlight w:val="green"/>
+          <w:lang w:eastAsia="de-CH"/>
+        </w:rPr>
+        <w:t>&gt;</w:t>
+      </w:r>
+    </w:p>
+    <w:p>
+      <w:pPr>
+        <w:pStyle w:val="Listenabsatz"/>
+        <w:spacing w:line="240" w:lineRule="auto"/>
+        <w:rPr>
+          <w:rFonts w:ascii="Courier" w:eastAsia="Times New Roman" w:hAnsi="Courier" w:cs="Times New Roman"/>
+          <w:highlight w:val="green"/>
+          <w:lang w:eastAsia="de-CH"/>
+        </w:rPr>
+      </w:pPr>
+      <w:r>
+        <w:rPr>
+          <w:rFonts w:ascii="Courier" w:eastAsia="Times New Roman" w:hAnsi="Courier" w:cs="Times New Roman"/>
+          <w:highlight w:val="green"/>
+          <w:lang w:eastAsia="de-CH"/>
+        </w:rPr>
+        <w:tab/>
+        <w:t>&lt;/</w:t>
+      </w:r>
+      <w:proofErr w:type="gramStart"/>
+      <w:r>
+        <w:rPr>
+          <w:rFonts w:ascii="Courier" w:eastAsia="Times New Roman" w:hAnsi="Courier" w:cs="Times New Roman"/>
+          <w:highlight w:val="green"/>
+          <w:lang w:eastAsia="de-CH"/>
+        </w:rPr>
+        <w:t>td</w:t>
+      </w:r>
+      <w:proofErr w:type="gramEnd"/>
+      <w:r>
+        <w:rPr>
+          <w:rFonts w:ascii="Courier" w:eastAsia="Times New Roman" w:hAnsi="Courier" w:cs="Times New Roman"/>
+          <w:highlight w:val="green"/>
+          <w:lang w:eastAsia="de-CH"/>
+        </w:rPr>
+        <w:t>&gt;</w:t>
+      </w:r>
+    </w:p>
+    <w:p>
+      <w:pPr>
+        <w:pStyle w:val="Listenabsatz"/>
+        <w:spacing w:line="240" w:lineRule="auto"/>
+        <w:rPr>
+          <w:rFonts w:ascii="Courier" w:eastAsia="Times New Roman" w:hAnsi="Courier" w:cs="Times New Roman"/>
+          <w:highlight w:val="green"/>
+          <w:lang w:eastAsia="de-CH"/>
+        </w:rPr>
+      </w:pPr>
+      <w:r>
+        <w:rPr>
+          <w:rFonts w:ascii="Courier" w:eastAsia="Times New Roman" w:hAnsi="Courier" w:cs="Times New Roman"/>
+          <w:highlight w:val="green"/>
+          <w:lang w:eastAsia="de-CH"/>
+        </w:rPr>
+        <w:tab/>
+        <w:t>&lt;td class="</w:t>
+      </w:r>
+      <w:proofErr w:type="spellStart"/>
+      <w:r>
+        <w:rPr>
+          <w:rFonts w:ascii="Courier" w:eastAsia="Times New Roman" w:hAnsi="Courier" w:cs="Times New Roman"/>
+          <w:highlight w:val="green"/>
+          <w:lang w:eastAsia="de-CH"/>
+        </w:rPr>
+        <w:t>list_actions</w:t>
+      </w:r>
+      <w:proofErr w:type="spellEnd"/>
+      <w:r>
+        <w:rPr>
+          <w:rFonts w:ascii="Courier" w:eastAsia="Times New Roman" w:hAnsi="Courier" w:cs="Times New Roman"/>
+          <w:highlight w:val="green"/>
+          <w:lang w:eastAsia="de-CH"/>
+        </w:rPr>
+        <w:t>"&gt;</w:t>
+      </w:r>
+    </w:p>
+    <w:p>
+      <w:pPr>
+        <w:pStyle w:val="Listenabsatz"/>
+        <w:spacing w:line="240" w:lineRule="auto"/>
+        <w:rPr>
+          <w:rFonts w:ascii="Courier" w:eastAsia="Times New Roman" w:hAnsi="Courier" w:cs="Times New Roman"/>
+          <w:highlight w:val="green"/>
+          <w:lang w:eastAsia="de-CH"/>
+        </w:rPr>
+      </w:pPr>
+      <w:r>
+        <w:rPr>
+          <w:rFonts w:ascii="Courier" w:eastAsia="Times New Roman" w:hAnsi="Courier" w:cs="Times New Roman"/>
+          <w:highlight w:val="green"/>
+          <w:lang w:eastAsia="de-CH"/>
+        </w:rPr>
+        <w:tab/>
+        <w:t xml:space="preserve">   &lt;%= </w:t>
+      </w:r>
+      <w:proofErr w:type="spellStart"/>
+      <w:r>
+        <w:rPr>
+          <w:rFonts w:ascii="Courier" w:eastAsia="Times New Roman" w:hAnsi="Courier" w:cs="Times New Roman"/>
+          <w:highlight w:val="green"/>
+          <w:lang w:eastAsia="de-CH"/>
+        </w:rPr>
+        <w:t>link_to</w:t>
+      </w:r>
+      <w:proofErr w:type="spellEnd"/>
+      <w:r>
+        <w:rPr>
+          <w:rFonts w:ascii="Courier" w:eastAsia="Times New Roman" w:hAnsi="Courier" w:cs="Times New Roman"/>
+          <w:highlight w:val="green"/>
+          <w:lang w:eastAsia="de-CH"/>
+        </w:rPr>
+        <w:t xml:space="preserve"> 'Anzeigen', </w:t>
+      </w:r>
+      <w:proofErr w:type="spellStart"/>
+      <w:r>
+        <w:rPr>
+          <w:rFonts w:ascii="Courier" w:eastAsia="Times New Roman" w:hAnsi="Courier" w:cs="Times New Roman"/>
+          <w:highlight w:val="green"/>
+          <w:lang w:eastAsia="de-CH"/>
+        </w:rPr>
+        <w:t>product</w:t>
+      </w:r>
+      <w:proofErr w:type="spellEnd"/>
+      <w:r>
+        <w:rPr>
+          <w:rFonts w:ascii="Courier" w:eastAsia="Times New Roman" w:hAnsi="Courier" w:cs="Times New Roman"/>
+          <w:highlight w:val="green"/>
+          <w:lang w:eastAsia="de-CH"/>
+        </w:rPr>
+        <w:t xml:space="preserve"> %&gt;</w:t>
+      </w:r>
+      <w:proofErr w:type="gramStart"/>
+      <w:r>
+        <w:rPr>
+          <w:rFonts w:ascii="Courier" w:eastAsia="Times New Roman" w:hAnsi="Courier" w:cs="Times New Roman"/>
+          <w:highlight w:val="green"/>
+          <w:lang w:eastAsia="de-CH"/>
+        </w:rPr>
+        <w:t>&lt;</w:t>
+      </w:r>
+      <w:proofErr w:type="spellStart"/>
+      <w:r>
+        <w:rPr>
+          <w:rFonts w:ascii="Courier" w:eastAsia="Times New Roman" w:hAnsi="Courier" w:cs="Times New Roman"/>
+          <w:highlight w:val="green"/>
+          <w:lang w:eastAsia="de-CH"/>
+        </w:rPr>
+        <w:t>br</w:t>
+      </w:r>
+      <w:proofErr w:type="spellEnd"/>
+      <w:proofErr w:type="gramEnd"/>
+      <w:r>
+        <w:rPr>
+          <w:rFonts w:ascii="Courier" w:eastAsia="Times New Roman" w:hAnsi="Courier" w:cs="Times New Roman"/>
+          <w:highlight w:val="green"/>
+          <w:lang w:eastAsia="de-CH"/>
+        </w:rPr>
+        <w:t>/&gt;</w:t>
+      </w:r>
+    </w:p>
+    <w:p>
+      <w:pPr>
+        <w:pStyle w:val="Listenabsatz"/>
+        <w:spacing w:line="240" w:lineRule="auto"/>
+        <w:rPr>
+          <w:rFonts w:ascii="Courier" w:eastAsia="Times New Roman" w:hAnsi="Courier" w:cs="Times New Roman"/>
+          <w:highlight w:val="green"/>
+          <w:lang w:eastAsia="de-CH"/>
+        </w:rPr>
+      </w:pPr>
+      <w:r>
+        <w:rPr>
+          <w:rFonts w:ascii="Courier" w:eastAsia="Times New Roman" w:hAnsi="Courier" w:cs="Times New Roman"/>
+          <w:highlight w:val="green"/>
+          <w:lang w:eastAsia="de-CH"/>
+        </w:rPr>
+        <w:tab/>
+        <w:t xml:space="preserve">   &lt;%= </w:t>
+      </w:r>
+      <w:proofErr w:type="spellStart"/>
+      <w:r>
+        <w:rPr>
+          <w:rFonts w:ascii="Courier" w:eastAsia="Times New Roman" w:hAnsi="Courier" w:cs="Times New Roman"/>
+          <w:highlight w:val="green"/>
+          <w:lang w:eastAsia="de-CH"/>
+        </w:rPr>
+        <w:t>link_to</w:t>
+      </w:r>
+      <w:proofErr w:type="spellEnd"/>
+      <w:r>
+        <w:rPr>
+          <w:rFonts w:ascii="Courier" w:eastAsia="Times New Roman" w:hAnsi="Courier" w:cs="Times New Roman"/>
+          <w:highlight w:val="green"/>
+          <w:lang w:eastAsia="de-CH"/>
+        </w:rPr>
+        <w:t xml:space="preserve"> 'Bearbeiten', </w:t>
+      </w:r>
+      <w:proofErr w:type="spellStart"/>
+      <w:r>
+        <w:rPr>
+          <w:rFonts w:ascii="Courier" w:eastAsia="Times New Roman" w:hAnsi="Courier" w:cs="Times New Roman"/>
+          <w:highlight w:val="green"/>
+          <w:lang w:eastAsia="de-CH"/>
+        </w:rPr>
+        <w:t>edit_product_path</w:t>
+      </w:r>
+      <w:proofErr w:type="spellEnd"/>
+      <w:r>
+        <w:rPr>
+          <w:rFonts w:ascii="Courier" w:eastAsia="Times New Roman" w:hAnsi="Courier" w:cs="Times New Roman"/>
+          <w:highlight w:val="green"/>
+          <w:lang w:eastAsia="de-CH"/>
+        </w:rPr>
+        <w:t>(</w:t>
+      </w:r>
+      <w:proofErr w:type="spellStart"/>
+      <w:r>
+        <w:rPr>
+          <w:rFonts w:ascii="Courier" w:eastAsia="Times New Roman" w:hAnsi="Courier" w:cs="Times New Roman"/>
+          <w:highlight w:val="green"/>
+          <w:lang w:eastAsia="de-CH"/>
+        </w:rPr>
+        <w:t>product</w:t>
+      </w:r>
+      <w:proofErr w:type="spellEnd"/>
+      <w:r>
+        <w:rPr>
+          <w:rFonts w:ascii="Courier" w:eastAsia="Times New Roman" w:hAnsi="Courier" w:cs="Times New Roman"/>
+          <w:highlight w:val="green"/>
+          <w:lang w:eastAsia="de-CH"/>
+        </w:rPr>
+        <w:t>) %&gt;</w:t>
+      </w:r>
+      <w:proofErr w:type="gramStart"/>
+      <w:r>
+        <w:rPr>
+          <w:rFonts w:ascii="Courier" w:eastAsia="Times New Roman" w:hAnsi="Courier" w:cs="Times New Roman"/>
+          <w:highlight w:val="green"/>
+          <w:lang w:eastAsia="de-CH"/>
+        </w:rPr>
+        <w:t>&lt;</w:t>
+      </w:r>
+      <w:proofErr w:type="spellStart"/>
+      <w:r>
+        <w:rPr>
+          <w:rFonts w:ascii="Courier" w:eastAsia="Times New Roman" w:hAnsi="Courier" w:cs="Times New Roman"/>
+          <w:highlight w:val="green"/>
+          <w:lang w:eastAsia="de-CH"/>
+        </w:rPr>
+        <w:t>br</w:t>
+      </w:r>
+      <w:proofErr w:type="spellEnd"/>
+      <w:proofErr w:type="gramEnd"/>
+      <w:r>
+        <w:rPr>
+          <w:rFonts w:ascii="Courier" w:eastAsia="Times New Roman" w:hAnsi="Courier" w:cs="Times New Roman"/>
+          <w:highlight w:val="green"/>
+          <w:lang w:eastAsia="de-CH"/>
+        </w:rPr>
+        <w:t>/&gt;</w:t>
+      </w:r>
+    </w:p>
+    <w:p>
+      <w:pPr>
+        <w:pStyle w:val="Listenabsatz"/>
+        <w:spacing w:line="240" w:lineRule="auto"/>
+        <w:rPr>
+          <w:rFonts w:ascii="Courier" w:eastAsia="Times New Roman" w:hAnsi="Courier" w:cs="Times New Roman"/>
+          <w:highlight w:val="green"/>
+          <w:lang w:eastAsia="de-CH"/>
+        </w:rPr>
+      </w:pPr>
+      <w:r>
+        <w:rPr>
+          <w:rFonts w:ascii="Courier" w:eastAsia="Times New Roman" w:hAnsi="Courier" w:cs="Times New Roman"/>
+          <w:highlight w:val="green"/>
+          <w:lang w:eastAsia="de-CH"/>
+        </w:rPr>
+        <w:tab/>
+        <w:t xml:space="preserve">   &lt;%= </w:t>
+      </w:r>
+      <w:proofErr w:type="spellStart"/>
+      <w:r>
+        <w:rPr>
+          <w:rFonts w:ascii="Courier" w:eastAsia="Times New Roman" w:hAnsi="Courier" w:cs="Times New Roman"/>
+          <w:highlight w:val="green"/>
+          <w:lang w:eastAsia="de-CH"/>
+        </w:rPr>
+        <w:t>link_to</w:t>
+      </w:r>
+      <w:proofErr w:type="spellEnd"/>
+      <w:r>
+        <w:rPr>
+          <w:rFonts w:ascii="Courier" w:eastAsia="Times New Roman" w:hAnsi="Courier" w:cs="Times New Roman"/>
+          <w:highlight w:val="green"/>
+          <w:lang w:eastAsia="de-CH"/>
+        </w:rPr>
+        <w:t xml:space="preserve"> 'Löschen', </w:t>
+      </w:r>
+      <w:proofErr w:type="spellStart"/>
+      <w:r>
+        <w:rPr>
+          <w:rFonts w:ascii="Courier" w:eastAsia="Times New Roman" w:hAnsi="Courier" w:cs="Times New Roman"/>
+          <w:highlight w:val="green"/>
+          <w:lang w:eastAsia="de-CH"/>
+        </w:rPr>
+        <w:t>product</w:t>
+      </w:r>
+      <w:proofErr w:type="spellEnd"/>
+      <w:r>
+        <w:rPr>
+          <w:rFonts w:ascii="Courier" w:eastAsia="Times New Roman" w:hAnsi="Courier" w:cs="Times New Roman"/>
+          <w:highlight w:val="green"/>
+          <w:lang w:eastAsia="de-CH"/>
+        </w:rPr>
+        <w:t>,</w:t>
+      </w:r>
+    </w:p>
+    <w:p>
+      <w:pPr>
+        <w:pStyle w:val="Listenabsatz"/>
+        <w:spacing w:line="240" w:lineRule="auto"/>
+        <w:rPr>
+          <w:rFonts w:ascii="Courier" w:eastAsia="Times New Roman" w:hAnsi="Courier" w:cs="Times New Roman"/>
+          <w:highlight w:val="green"/>
+          <w:lang w:eastAsia="de-CH"/>
+        </w:rPr>
+      </w:pPr>
+      <w:r>
+        <w:rPr>
+          <w:rFonts w:ascii="Courier" w:eastAsia="Times New Roman" w:hAnsi="Courier" w:cs="Times New Roman"/>
+          <w:highlight w:val="green"/>
+          <w:lang w:eastAsia="de-CH"/>
+        </w:rPr>
+        <w:tab/>
+        <w:t xml:space="preserve">                </w:t>
+      </w:r>
+      <w:proofErr w:type="spellStart"/>
+      <w:r>
+        <w:rPr>
+          <w:rFonts w:ascii="Courier" w:eastAsia="Times New Roman" w:hAnsi="Courier" w:cs="Times New Roman"/>
+          <w:highlight w:val="green"/>
+          <w:lang w:eastAsia="de-CH"/>
+        </w:rPr>
+        <w:t>confirm</w:t>
+      </w:r>
+      <w:proofErr w:type="spellEnd"/>
+      <w:r>
+        <w:rPr>
+          <w:rFonts w:ascii="Courier" w:eastAsia="Times New Roman" w:hAnsi="Courier" w:cs="Times New Roman"/>
+          <w:highlight w:val="green"/>
+          <w:lang w:eastAsia="de-CH"/>
+        </w:rPr>
+        <w:t>: 'Sind Sie sicher?',</w:t>
+      </w:r>
+    </w:p>
+    <w:p>
+      <w:pPr>
+        <w:pStyle w:val="Listenabsatz"/>
+        <w:spacing w:line="240" w:lineRule="auto"/>
+        <w:rPr>
+          <w:rFonts w:ascii="Courier" w:eastAsia="Times New Roman" w:hAnsi="Courier" w:cs="Times New Roman"/>
+          <w:highlight w:val="green"/>
+          <w:lang w:eastAsia="de-CH"/>
+        </w:rPr>
+      </w:pPr>
+      <w:r>
+        <w:rPr>
+          <w:rFonts w:ascii="Courier" w:eastAsia="Times New Roman" w:hAnsi="Courier" w:cs="Times New Roman"/>
+          <w:highlight w:val="green"/>
+          <w:lang w:eastAsia="de-CH"/>
+        </w:rPr>
+        <w:tab/>
+        <w:t xml:space="preserve">                </w:t>
+      </w:r>
+      <w:proofErr w:type="spellStart"/>
+      <w:r>
+        <w:rPr>
+          <w:rFonts w:ascii="Courier" w:eastAsia="Times New Roman" w:hAnsi="Courier" w:cs="Times New Roman"/>
+          <w:highlight w:val="green"/>
+          <w:lang w:eastAsia="de-CH"/>
+        </w:rPr>
+        <w:t>method</w:t>
+      </w:r>
+      <w:proofErr w:type="spellEnd"/>
+      <w:proofErr w:type="gramStart"/>
+      <w:r>
+        <w:rPr>
+          <w:rFonts w:ascii="Courier" w:eastAsia="Times New Roman" w:hAnsi="Courier" w:cs="Times New Roman"/>
+          <w:highlight w:val="green"/>
+          <w:lang w:eastAsia="de-CH"/>
+        </w:rPr>
+        <w:t>: :</w:t>
+      </w:r>
+      <w:proofErr w:type="spellStart"/>
+      <w:r>
+        <w:rPr>
+          <w:rFonts w:ascii="Courier" w:eastAsia="Times New Roman" w:hAnsi="Courier" w:cs="Times New Roman"/>
+          <w:highlight w:val="green"/>
+          <w:lang w:eastAsia="de-CH"/>
+        </w:rPr>
+        <w:t>delete</w:t>
+      </w:r>
+      <w:proofErr w:type="spellEnd"/>
+      <w:proofErr w:type="gramEnd"/>
+      <w:r>
+        <w:rPr>
+          <w:rFonts w:ascii="Courier" w:eastAsia="Times New Roman" w:hAnsi="Courier" w:cs="Times New Roman"/>
+          <w:highlight w:val="green"/>
+          <w:lang w:eastAsia="de-CH"/>
+        </w:rPr>
+        <w:t xml:space="preserve"> %&gt;</w:t>
+      </w:r>
+    </w:p>
+    <w:p>
+      <w:pPr>
+        <w:pStyle w:val="Listenabsatz"/>
+        <w:spacing w:line="240" w:lineRule="auto"/>
+        <w:rPr>
+          <w:rFonts w:ascii="Courier" w:eastAsia="Times New Roman" w:hAnsi="Courier" w:cs="Times New Roman"/>
+          <w:highlight w:val="green"/>
+          <w:lang w:eastAsia="de-CH"/>
+        </w:rPr>
+      </w:pPr>
+      <w:r>
+        <w:rPr>
+          <w:rFonts w:ascii="Courier" w:eastAsia="Times New Roman" w:hAnsi="Courier" w:cs="Times New Roman"/>
+          <w:highlight w:val="green"/>
+          <w:lang w:eastAsia="de-CH"/>
+        </w:rPr>
+        <w:tab/>
+        <w:t>&lt;/</w:t>
+      </w:r>
+      <w:proofErr w:type="spellStart"/>
+      <w:r>
+        <w:rPr>
+          <w:rFonts w:ascii="Courier" w:eastAsia="Times New Roman" w:hAnsi="Courier" w:cs="Times New Roman"/>
+          <w:highlight w:val="green"/>
+          <w:lang w:eastAsia="de-CH"/>
+        </w:rPr>
+        <w:t>td</w:t>
+      </w:r>
+      <w:proofErr w:type="spellEnd"/>
+      <w:r>
+        <w:rPr>
+          <w:rFonts w:ascii="Courier" w:eastAsia="Times New Roman" w:hAnsi="Courier" w:cs="Times New Roman"/>
+          <w:highlight w:val="green"/>
+          <w:lang w:eastAsia="de-CH"/>
+        </w:rPr>
+        <w:t>&gt;</w:t>
+      </w:r>
+    </w:p>
+    <w:p>
+      <w:pPr>
+        <w:pStyle w:val="Listenabsatz"/>
+        <w:spacing w:line="240" w:lineRule="auto"/>
+        <w:rPr>
+          <w:rFonts w:ascii="Courier" w:eastAsia="Times New Roman" w:hAnsi="Courier" w:cs="Times New Roman"/>
+          <w:highlight w:val="green"/>
+          <w:lang w:eastAsia="de-CH"/>
+        </w:rPr>
+      </w:pPr>
+      <w:r>
+        <w:rPr>
+          <w:rFonts w:ascii="Courier" w:eastAsia="Times New Roman" w:hAnsi="Courier" w:cs="Times New Roman"/>
+          <w:highlight w:val="green"/>
+          <w:lang w:eastAsia="de-CH"/>
+        </w:rPr>
+        <w:t xml:space="preserve">  &lt;/</w:t>
+      </w:r>
+      <w:proofErr w:type="spellStart"/>
+      <w:r>
+        <w:rPr>
+          <w:rFonts w:ascii="Courier" w:eastAsia="Times New Roman" w:hAnsi="Courier" w:cs="Times New Roman"/>
+          <w:highlight w:val="green"/>
+          <w:lang w:eastAsia="de-CH"/>
+        </w:rPr>
+        <w:t>tr</w:t>
+      </w:r>
+      <w:proofErr w:type="spellEnd"/>
+      <w:r>
+        <w:rPr>
+          <w:rFonts w:ascii="Courier" w:eastAsia="Times New Roman" w:hAnsi="Courier" w:cs="Times New Roman"/>
+          <w:highlight w:val="green"/>
+          <w:lang w:eastAsia="de-CH"/>
+        </w:rPr>
+        <w:t>&gt;</w:t>
+      </w:r>
+      <w:r>
+        <w:rPr>
+          <w:rFonts w:ascii="Courier" w:eastAsia="Times New Roman" w:hAnsi="Courier" w:cs="Times New Roman"/>
+          <w:highlight w:val="green"/>
+          <w:lang w:eastAsia="de-CH"/>
+        </w:rPr>
+        <w:tab/>
+      </w:r>
+    </w:p>
+    <w:p>
+      <w:pPr>
+        <w:pStyle w:val="Listenabsatz"/>
+        <w:spacing w:line="240" w:lineRule="auto"/>
+        <w:rPr>
+          <w:rFonts w:ascii="Courier" w:eastAsia="Times New Roman" w:hAnsi="Courier" w:cs="Times New Roman"/>
+          <w:highlight w:val="green"/>
+          <w:lang w:eastAsia="de-CH"/>
+        </w:rPr>
+      </w:pPr>
+      <w:r>
+        <w:rPr>
+          <w:rFonts w:ascii="Courier" w:eastAsia="Times New Roman" w:hAnsi="Courier" w:cs="Times New Roman"/>
+          <w:highlight w:val="green"/>
+          <w:lang w:eastAsia="de-CH"/>
+        </w:rPr>
+        <w:t>&lt;% end %&gt;</w:t>
+      </w:r>
+    </w:p>
+    <w:p>
+      <w:pPr>
+        <w:pStyle w:val="Listenabsatz"/>
+        <w:spacing w:line="240" w:lineRule="auto"/>
+        <w:rPr>
+          <w:rFonts w:ascii="Courier" w:eastAsia="Times New Roman" w:hAnsi="Courier" w:cs="Times New Roman"/>
+          <w:highlight w:val="green"/>
+          <w:lang w:eastAsia="de-CH"/>
+        </w:rPr>
+      </w:pPr>
+      <w:r>
+        <w:rPr>
+          <w:rFonts w:ascii="Courier" w:eastAsia="Times New Roman" w:hAnsi="Courier" w:cs="Times New Roman"/>
+          <w:highlight w:val="green"/>
+          <w:lang w:eastAsia="de-CH"/>
+        </w:rPr>
+        <w:t>&lt;/</w:t>
+      </w:r>
+      <w:proofErr w:type="spellStart"/>
+      <w:r>
+        <w:rPr>
+          <w:rFonts w:ascii="Courier" w:eastAsia="Times New Roman" w:hAnsi="Courier" w:cs="Times New Roman"/>
+          <w:highlight w:val="green"/>
+          <w:lang w:eastAsia="de-CH"/>
+        </w:rPr>
+        <w:t>table</w:t>
+      </w:r>
+      <w:proofErr w:type="spellEnd"/>
+      <w:r>
+        <w:rPr>
+          <w:rFonts w:ascii="Courier" w:eastAsia="Times New Roman" w:hAnsi="Courier" w:cs="Times New Roman"/>
+          <w:highlight w:val="green"/>
+          <w:lang w:eastAsia="de-CH"/>
+        </w:rPr>
+        <w:t>&gt;</w:t>
+      </w:r>
+    </w:p>
+    <w:p>
+      <w:pPr>
+        <w:pStyle w:val="Listenabsatz"/>
+        <w:spacing w:line="240" w:lineRule="auto"/>
+        <w:rPr>
+          <w:rFonts w:ascii="Courier" w:eastAsia="Times New Roman" w:hAnsi="Courier" w:cs="Times New Roman"/>
+          <w:highlight w:val="green"/>
+          <w:lang w:eastAsia="de-CH"/>
+        </w:rPr>
+      </w:pPr>
+    </w:p>
+    <w:p>
+      <w:pPr>
+        <w:pStyle w:val="Listenabsatz"/>
+        <w:spacing w:line="240" w:lineRule="auto"/>
+        <w:rPr>
+          <w:rFonts w:ascii="Courier" w:eastAsia="Times New Roman" w:hAnsi="Courier" w:cs="Times New Roman"/>
+          <w:highlight w:val="green"/>
+          <w:lang w:eastAsia="de-CH"/>
+        </w:rPr>
+      </w:pPr>
+      <w:r>
+        <w:rPr>
+          <w:rFonts w:ascii="Courier" w:eastAsia="Times New Roman" w:hAnsi="Courier" w:cs="Times New Roman"/>
+          <w:highlight w:val="green"/>
+          <w:lang w:eastAsia="de-CH"/>
+        </w:rPr>
+        <w:t>&lt;</w:t>
+      </w:r>
+      <w:proofErr w:type="spellStart"/>
+      <w:r>
+        <w:rPr>
+          <w:rFonts w:ascii="Courier" w:eastAsia="Times New Roman" w:hAnsi="Courier" w:cs="Times New Roman"/>
+          <w:highlight w:val="green"/>
+          <w:lang w:eastAsia="de-CH"/>
+        </w:rPr>
+        <w:t>br</w:t>
+      </w:r>
+      <w:proofErr w:type="spellEnd"/>
+      <w:r>
+        <w:rPr>
+          <w:rFonts w:ascii="Courier" w:eastAsia="Times New Roman" w:hAnsi="Courier" w:cs="Times New Roman"/>
+          <w:highlight w:val="green"/>
+          <w:lang w:eastAsia="de-CH"/>
+        </w:rPr>
+        <w:t xml:space="preserve"> /&gt;</w:t>
+      </w:r>
+    </w:p>
+    <w:p>
+      <w:pPr>
+        <w:pStyle w:val="Listenabsatz"/>
+        <w:spacing w:line="240" w:lineRule="auto"/>
+        <w:rPr>
+          <w:rFonts w:ascii="Courier" w:eastAsia="Times New Roman" w:hAnsi="Courier" w:cs="Times New Roman"/>
+          <w:highlight w:val="green"/>
+          <w:lang w:eastAsia="de-CH"/>
+        </w:rPr>
+      </w:pPr>
+    </w:p>
+    <w:p>
+      <w:pPr>
+        <w:pStyle w:val="Listenabsatz"/>
+        <w:spacing w:line="240" w:lineRule="auto"/>
+        <w:rPr>
+          <w:rFonts w:ascii="Courier" w:eastAsia="Times New Roman" w:hAnsi="Courier" w:cs="Times New Roman"/>
+          <w:lang w:eastAsia="de-CH"/>
+        </w:rPr>
+      </w:pPr>
+      <w:r>
+        <w:rPr>
+          <w:rFonts w:ascii="Courier" w:eastAsia="Times New Roman" w:hAnsi="Courier" w:cs="Times New Roman"/>
+          <w:highlight w:val="green"/>
+          <w:lang w:eastAsia="de-CH"/>
+        </w:rPr>
+        <w:t xml:space="preserve">&lt;%= </w:t>
+      </w:r>
+      <w:proofErr w:type="spellStart"/>
+      <w:r>
+        <w:rPr>
+          <w:rFonts w:ascii="Courier" w:eastAsia="Times New Roman" w:hAnsi="Courier" w:cs="Times New Roman"/>
+          <w:highlight w:val="green"/>
+          <w:lang w:eastAsia="de-CH"/>
+        </w:rPr>
+        <w:t>link_to</w:t>
+      </w:r>
+      <w:proofErr w:type="spellEnd"/>
+      <w:r>
+        <w:rPr>
+          <w:rFonts w:ascii="Courier" w:eastAsia="Times New Roman" w:hAnsi="Courier" w:cs="Times New Roman"/>
+          <w:highlight w:val="green"/>
+          <w:lang w:eastAsia="de-CH"/>
+        </w:rPr>
+        <w:t xml:space="preserve"> 'Neues Produkt', </w:t>
+      </w:r>
+      <w:proofErr w:type="spellStart"/>
+      <w:r>
+        <w:rPr>
+          <w:rFonts w:ascii="Courier" w:eastAsia="Times New Roman" w:hAnsi="Courier" w:cs="Times New Roman"/>
+          <w:highlight w:val="green"/>
+          <w:lang w:eastAsia="de-CH"/>
+        </w:rPr>
+        <w:t>new_product_path</w:t>
+      </w:r>
+      <w:proofErr w:type="spellEnd"/>
+      <w:r>
+        <w:rPr>
+          <w:rFonts w:ascii="Courier" w:eastAsia="Times New Roman" w:hAnsi="Courier" w:cs="Times New Roman"/>
+          <w:highlight w:val="green"/>
+          <w:lang w:eastAsia="de-CH"/>
+        </w:rPr>
+        <w:t xml:space="preserve"> %&gt;</w:t>
+      </w:r>
     </w:p>
     <w:p>
       <w:pPr>
@@ -3770,7 +7383,7 @@
   <w:abstractNum w:abstractNumId="14">
     <w:nsid w:val="2F4C4040"/>
     <w:multiLevelType w:val="hybridMultilevel"/>
-    <w:tmpl w:val="ED209D42"/>
+    <w:tmpl w:val="0B5C3FDC"/>
     <w:lvl w:ilvl="0" w:tplc="0807000F">
       <w:start w:val="1"/>
       <w:numFmt w:val="decimal"/>

</xml_diff>